<commit_message>
added dashbord menu content in project module file
</commit_message>
<xml_diff>
--- a/Sections.docx
+++ b/Sections.docx
@@ -96,17 +96,8 @@
           <w:sz w:val="40"/>
           <w:szCs w:val="40"/>
         </w:rPr>
-        <w:t xml:space="preserve">and what is this </w:t>
-      </w:r>
-      <w:proofErr w:type="gramStart"/>
-      <w:r>
-        <w:rPr>
-          <w:sz w:val="40"/>
-          <w:szCs w:val="40"/>
-        </w:rPr>
-        <w:t>platform</w:t>
-      </w:r>
-      <w:proofErr w:type="gramEnd"/>
+        <w:t>and what is this platform</w:t>
+      </w:r>
     </w:p>
     <w:p>
       <w:pPr>
@@ -205,17 +196,8 @@
           <w:sz w:val="40"/>
           <w:szCs w:val="40"/>
         </w:rPr>
-        <w:t xml:space="preserve">Contact us for </w:t>
-      </w:r>
-      <w:proofErr w:type="gramStart"/>
-      <w:r>
-        <w:rPr>
-          <w:sz w:val="40"/>
-          <w:szCs w:val="40"/>
-        </w:rPr>
-        <w:t>more</w:t>
-      </w:r>
-      <w:proofErr w:type="gramEnd"/>
+        <w:t>Contact us for more</w:t>
+      </w:r>
     </w:p>
     <w:p>
       <w:pPr>
@@ -524,21 +506,12 @@
           <w:szCs w:val="40"/>
         </w:rPr>
       </w:pPr>
-      <w:proofErr w:type="spellStart"/>
-      <w:r>
-        <w:rPr>
-          <w:sz w:val="40"/>
-          <w:szCs w:val="40"/>
-        </w:rPr>
-        <w:t>Signin</w:t>
-      </w:r>
-      <w:proofErr w:type="spellEnd"/>
-      <w:r>
-        <w:rPr>
-          <w:sz w:val="40"/>
-          <w:szCs w:val="40"/>
-        </w:rPr>
-        <w:t>/Signup</w:t>
+      <w:r>
+        <w:rPr>
+          <w:sz w:val="40"/>
+          <w:szCs w:val="40"/>
+        </w:rPr>
+        <w:t>Signin/Signup</w:t>
       </w:r>
     </w:p>
     <w:p>
@@ -588,21 +561,12 @@
           <w:szCs w:val="40"/>
         </w:rPr>
       </w:pPr>
-      <w:proofErr w:type="spellStart"/>
-      <w:r>
-        <w:rPr>
-          <w:sz w:val="40"/>
-          <w:szCs w:val="40"/>
-        </w:rPr>
-        <w:t>Signin</w:t>
-      </w:r>
-      <w:proofErr w:type="spellEnd"/>
-      <w:r>
-        <w:rPr>
-          <w:sz w:val="40"/>
-          <w:szCs w:val="40"/>
-        </w:rPr>
-        <w:t>/signup</w:t>
+      <w:r>
+        <w:rPr>
+          <w:sz w:val="40"/>
+          <w:szCs w:val="40"/>
+        </w:rPr>
+        <w:t>Signin/signup</w:t>
       </w:r>
     </w:p>
     <w:p>
@@ -655,6 +619,46 @@
           <w:sz w:val="40"/>
           <w:szCs w:val="40"/>
         </w:rPr>
+        <w:t>Dashboard</w:t>
+      </w:r>
+    </w:p>
+    <w:p>
+      <w:pPr>
+        <w:pStyle w:val="ListParagraph"/>
+        <w:numPr>
+          <w:ilvl w:val="3"/>
+          <w:numId w:val="1"/>
+        </w:numPr>
+        <w:rPr>
+          <w:sz w:val="40"/>
+          <w:szCs w:val="40"/>
+        </w:rPr>
+      </w:pPr>
+      <w:r>
+        <w:rPr>
+          <w:sz w:val="40"/>
+          <w:szCs w:val="40"/>
+        </w:rPr>
+        <w:t>Test</w:t>
+      </w:r>
+    </w:p>
+    <w:p>
+      <w:pPr>
+        <w:pStyle w:val="ListParagraph"/>
+        <w:numPr>
+          <w:ilvl w:val="3"/>
+          <w:numId w:val="1"/>
+        </w:numPr>
+        <w:rPr>
+          <w:sz w:val="40"/>
+          <w:szCs w:val="40"/>
+        </w:rPr>
+      </w:pPr>
+      <w:r>
+        <w:rPr>
+          <w:sz w:val="40"/>
+          <w:szCs w:val="40"/>
+        </w:rPr>
         <w:t>Community</w:t>
       </w:r>
     </w:p>
@@ -695,17 +699,8 @@
           <w:sz w:val="40"/>
           <w:szCs w:val="40"/>
         </w:rPr>
-        <w:t xml:space="preserve">Total test done/max </w:t>
-      </w:r>
-      <w:proofErr w:type="gramStart"/>
-      <w:r>
-        <w:rPr>
-          <w:sz w:val="40"/>
-          <w:szCs w:val="40"/>
-        </w:rPr>
-        <w:t>speed</w:t>
-      </w:r>
-      <w:proofErr w:type="gramEnd"/>
+        <w:t>Results</w:t>
+      </w:r>
     </w:p>
     <w:p>
       <w:pPr>
@@ -724,40 +719,7 @@
           <w:sz w:val="40"/>
           <w:szCs w:val="40"/>
         </w:rPr>
-        <w:t>notifications</w:t>
-      </w:r>
-    </w:p>
-    <w:p>
-      <w:pPr>
-        <w:pStyle w:val="ListParagraph"/>
-        <w:numPr>
-          <w:ilvl w:val="2"/>
-          <w:numId w:val="1"/>
-        </w:numPr>
-        <w:rPr>
-          <w:sz w:val="40"/>
-          <w:szCs w:val="40"/>
-        </w:rPr>
-      </w:pPr>
-    </w:p>
-    <w:p>
-      <w:pPr>
-        <w:pStyle w:val="ListParagraph"/>
-        <w:numPr>
-          <w:ilvl w:val="2"/>
-          <w:numId w:val="1"/>
-        </w:numPr>
-        <w:rPr>
-          <w:sz w:val="40"/>
-          <w:szCs w:val="40"/>
-        </w:rPr>
-      </w:pPr>
-      <w:r>
-        <w:rPr>
-          <w:sz w:val="40"/>
-          <w:szCs w:val="40"/>
-        </w:rPr>
-        <w:t>Profile</w:t>
+        <w:t>Refer and Earn</w:t>
       </w:r>
     </w:p>
     <w:p>
@@ -777,6 +739,73 @@
           <w:sz w:val="40"/>
           <w:szCs w:val="40"/>
         </w:rPr>
+        <w:t>N</w:t>
+      </w:r>
+      <w:r>
+        <w:rPr>
+          <w:sz w:val="40"/>
+          <w:szCs w:val="40"/>
+        </w:rPr>
+        <w:t>otifications</w:t>
+      </w:r>
+    </w:p>
+    <w:p>
+      <w:pPr>
+        <w:pStyle w:val="ListParagraph"/>
+        <w:numPr>
+          <w:ilvl w:val="4"/>
+          <w:numId w:val="1"/>
+        </w:numPr>
+        <w:rPr>
+          <w:sz w:val="40"/>
+          <w:szCs w:val="40"/>
+        </w:rPr>
+      </w:pPr>
+      <w:r>
+        <w:rPr>
+          <w:sz w:val="40"/>
+          <w:szCs w:val="40"/>
+        </w:rPr>
+        <w:t>every change or blog post or email content everything will be shown in notification</w:t>
+      </w:r>
+    </w:p>
+    <w:p>
+      <w:pPr>
+        <w:pStyle w:val="ListParagraph"/>
+        <w:numPr>
+          <w:ilvl w:val="3"/>
+          <w:numId w:val="1"/>
+        </w:numPr>
+        <w:rPr>
+          <w:sz w:val="40"/>
+          <w:szCs w:val="40"/>
+        </w:rPr>
+      </w:pPr>
+      <w:r>
+        <w:rPr>
+          <w:sz w:val="40"/>
+          <w:szCs w:val="40"/>
+        </w:rPr>
+        <w:t xml:space="preserve">Profile </w:t>
+      </w:r>
+    </w:p>
+    <w:p>
+      <w:pPr>
+        <w:pStyle w:val="ListParagraph"/>
+        <w:numPr>
+          <w:ilvl w:val="4"/>
+          <w:numId w:val="1"/>
+        </w:numPr>
+        <w:rPr>
+          <w:sz w:val="40"/>
+          <w:szCs w:val="40"/>
+        </w:rPr>
+      </w:pPr>
+      <w:r>
+        <w:rPr>
+          <w:sz w:val="40"/>
+          <w:szCs w:val="40"/>
+        </w:rPr>
         <w:t>Details</w:t>
       </w:r>
     </w:p>
@@ -784,45 +813,27 @@
       <w:pPr>
         <w:pStyle w:val="ListParagraph"/>
         <w:numPr>
-          <w:ilvl w:val="3"/>
-          <w:numId w:val="1"/>
-        </w:numPr>
-        <w:rPr>
-          <w:sz w:val="40"/>
-          <w:szCs w:val="40"/>
-        </w:rPr>
-      </w:pPr>
-      <w:proofErr w:type="spellStart"/>
-      <w:r>
-        <w:rPr>
-          <w:sz w:val="40"/>
-          <w:szCs w:val="40"/>
-        </w:rPr>
-        <w:t>Calender</w:t>
-      </w:r>
-      <w:proofErr w:type="spellEnd"/>
-      <w:r>
-        <w:rPr>
-          <w:sz w:val="40"/>
-          <w:szCs w:val="40"/>
-        </w:rPr>
-        <w:t xml:space="preserve"> wise test list like </w:t>
-      </w:r>
-      <w:proofErr w:type="spellStart"/>
-      <w:r>
-        <w:rPr>
-          <w:sz w:val="40"/>
-          <w:szCs w:val="40"/>
-        </w:rPr>
-        <w:t>github</w:t>
-      </w:r>
-      <w:proofErr w:type="spellEnd"/>
-    </w:p>
-    <w:p>
-      <w:pPr>
-        <w:pStyle w:val="ListParagraph"/>
-        <w:numPr>
-          <w:ilvl w:val="3"/>
+          <w:ilvl w:val="4"/>
+          <w:numId w:val="1"/>
+        </w:numPr>
+        <w:rPr>
+          <w:sz w:val="40"/>
+          <w:szCs w:val="40"/>
+        </w:rPr>
+      </w:pPr>
+      <w:r>
+        <w:rPr>
+          <w:sz w:val="40"/>
+          <w:szCs w:val="40"/>
+        </w:rPr>
+        <w:t>Calender wise test list like github</w:t>
+      </w:r>
+    </w:p>
+    <w:p>
+      <w:pPr>
+        <w:pStyle w:val="ListParagraph"/>
+        <w:numPr>
+          <w:ilvl w:val="4"/>
           <w:numId w:val="1"/>
         </w:numPr>
         <w:rPr>
@@ -918,7 +929,7 @@
                 <v:stroke joinstyle="miter"/>
                 <v:path gradientshapeok="t" o:connecttype="rect"/>
               </v:shapetype>
-              <v:shape id="Text Box 6" o:spid="_x0000_s1026" type="#_x0000_t202" style="position:absolute;margin-left:311.75pt;margin-top:-9.45pt;width:47.25pt;height:21.45pt;z-index:251666432;visibility:visible;mso-wrap-style:square;mso-width-percent:0;mso-height-percent:0;mso-wrap-distance-left:9pt;mso-wrap-distance-top:0;mso-wrap-distance-right:9pt;mso-wrap-distance-bottom:0;mso-position-horizontal:absolute;mso-position-horizontal-relative:text;mso-position-vertical:absolute;mso-position-vertical-relative:text;mso-width-percent:0;mso-height-percent:0;mso-width-relative:margin;mso-height-relative:margin;v-text-anchor:top" o:gfxdata="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" filled="f" stroked="f" strokeweight=".5pt">
+              <v:shape id="Text Box 6" o:spid="_x0000_s1026" type="#_x0000_t202" style="position:absolute;margin-left:311.75pt;margin-top:-9.45pt;width:47.25pt;height:21.45pt;z-index:251666432;visibility:visible;mso-wrap-style:square;mso-width-percent:0;mso-height-percent:0;mso-wrap-distance-left:9pt;mso-wrap-distance-top:0;mso-wrap-distance-right:9pt;mso-wrap-distance-bottom:0;mso-position-horizontal:absolute;mso-position-horizontal-relative:text;mso-position-vertical:absolute;mso-position-vertical-relative:text;mso-width-percent:0;mso-height-percent:0;mso-width-relative:margin;mso-height-relative:margin;v-text-anchor:top" o:gfxdata="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" filled="f" stroked="f" strokeweight=".5pt">
                 <v:textbox>
                   <w:txbxContent>
                     <w:p>
@@ -990,16 +1001,8 @@
                               <w:rPr>
                                 <w:lang w:val="en-GB"/>
                               </w:rPr>
-                              <w:t xml:space="preserve">Sign in/Sign </w:t>
+                              <w:t>Sign in/Sign out</w:t>
                             </w:r>
-                            <w:proofErr w:type="gramStart"/>
-                            <w:r>
-                              <w:rPr>
-                                <w:lang w:val="en-GB"/>
-                              </w:rPr>
-                              <w:t>out</w:t>
-                            </w:r>
-                            <w:proofErr w:type="gramEnd"/>
                           </w:p>
                         </w:txbxContent>
                       </wps:txbx>
@@ -1023,7 +1026,7 @@
           </mc:Choice>
           <mc:Fallback>
             <w:pict>
-              <v:shape w14:anchorId="02226A42" id="Text Box 7" o:spid="_x0000_s1027" type="#_x0000_t202" style="position:absolute;margin-left:359.65pt;margin-top:-10.7pt;width:85.95pt;height:21.45pt;z-index:251668480;visibility:visible;mso-wrap-style:square;mso-width-percent:0;mso-height-percent:0;mso-wrap-distance-left:9pt;mso-wrap-distance-top:0;mso-wrap-distance-right:9pt;mso-wrap-distance-bottom:0;mso-position-horizontal:absolute;mso-position-horizontal-relative:text;mso-position-vertical:absolute;mso-position-vertical-relative:text;mso-width-percent:0;mso-height-percent:0;mso-width-relative:margin;mso-height-relative:margin;v-text-anchor:top" o:gfxdata="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" filled="f" stroked="f" strokeweight=".5pt">
+              <v:shape w14:anchorId="02226A42" id="Text Box 7" o:spid="_x0000_s1027" type="#_x0000_t202" style="position:absolute;margin-left:359.65pt;margin-top:-10.7pt;width:85.95pt;height:21.45pt;z-index:251668480;visibility:visible;mso-wrap-style:square;mso-width-percent:0;mso-height-percent:0;mso-wrap-distance-left:9pt;mso-wrap-distance-top:0;mso-wrap-distance-right:9pt;mso-wrap-distance-bottom:0;mso-position-horizontal:absolute;mso-position-horizontal-relative:text;mso-position-vertical:absolute;mso-position-vertical-relative:text;mso-width-percent:0;mso-height-percent:0;mso-width-relative:margin;mso-height-relative:margin;v-text-anchor:top" o:gfxdata="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" filled="f" stroked="f" strokeweight=".5pt">
                 <v:textbox>
                   <w:txbxContent>
                     <w:p>
@@ -1036,16 +1039,8 @@
                         <w:rPr>
                           <w:lang w:val="en-GB"/>
                         </w:rPr>
-                        <w:t xml:space="preserve">Sign in/Sign </w:t>
+                        <w:t>Sign in/Sign out</w:t>
                       </w:r>
-                      <w:proofErr w:type="gramStart"/>
-                      <w:r>
-                        <w:rPr>
-                          <w:lang w:val="en-GB"/>
-                        </w:rPr>
-                        <w:t>out</w:t>
-                      </w:r>
-                      <w:proofErr w:type="gramEnd"/>
                     </w:p>
                   </w:txbxContent>
                 </v:textbox>
@@ -1128,7 +1123,7 @@
           </mc:Choice>
           <mc:Fallback>
             <w:pict>
-              <v:shape w14:anchorId="3CFDE38A" id="Text Box 5" o:spid="_x0000_s1028" type="#_x0000_t202" style="position:absolute;margin-left:269.1pt;margin-top:-9.5pt;width:47.25pt;height:21.45pt;z-index:251664384;visibility:visible;mso-wrap-style:square;mso-width-percent:0;mso-height-percent:0;mso-wrap-distance-left:9pt;mso-wrap-distance-top:0;mso-wrap-distance-right:9pt;mso-wrap-distance-bottom:0;mso-position-horizontal:absolute;mso-position-horizontal-relative:text;mso-position-vertical:absolute;mso-position-vertical-relative:text;mso-width-percent:0;mso-height-percent:0;mso-width-relative:margin;mso-height-relative:margin;v-text-anchor:top" o:gfxdata="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" filled="f" stroked="f" strokeweight=".5pt">
+              <v:shape w14:anchorId="3CFDE38A" id="Text Box 5" o:spid="_x0000_s1028" type="#_x0000_t202" style="position:absolute;margin-left:269.1pt;margin-top:-9.5pt;width:47.25pt;height:21.45pt;z-index:251664384;visibility:visible;mso-wrap-style:square;mso-width-percent:0;mso-height-percent:0;mso-wrap-distance-left:9pt;mso-wrap-distance-top:0;mso-wrap-distance-right:9pt;mso-wrap-distance-bottom:0;mso-position-horizontal:absolute;mso-position-horizontal-relative:text;mso-position-vertical:absolute;mso-position-vertical-relative:text;mso-width-percent:0;mso-height-percent:0;mso-width-relative:margin;mso-height-relative:margin;v-text-anchor:top" o:gfxdata="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" filled="f" stroked="f" strokeweight=".5pt">
                 <v:textbox>
                   <w:txbxContent>
                     <w:p>
@@ -1225,7 +1220,7 @@
           </mc:Choice>
           <mc:Fallback>
             <w:pict>
-              <v:shape w14:anchorId="5B280FD6" id="Text Box 4" o:spid="_x0000_s1029" type="#_x0000_t202" style="position:absolute;margin-left:221.45pt;margin-top:-9.65pt;width:47.25pt;height:21.45pt;z-index:251662336;visibility:visible;mso-wrap-style:square;mso-width-percent:0;mso-height-percent:0;mso-wrap-distance-left:9pt;mso-wrap-distance-top:0;mso-wrap-distance-right:9pt;mso-wrap-distance-bottom:0;mso-position-horizontal:absolute;mso-position-horizontal-relative:text;mso-position-vertical:absolute;mso-position-vertical-relative:text;mso-width-percent:0;mso-height-percent:0;mso-width-relative:margin;mso-height-relative:margin;v-text-anchor:top" o:gfxdata="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" filled="f" stroked="f" strokeweight=".5pt">
+              <v:shape w14:anchorId="5B280FD6" id="Text Box 4" o:spid="_x0000_s1029" type="#_x0000_t202" style="position:absolute;margin-left:221.45pt;margin-top:-9.65pt;width:47.25pt;height:21.45pt;z-index:251662336;visibility:visible;mso-wrap-style:square;mso-width-percent:0;mso-height-percent:0;mso-wrap-distance-left:9pt;mso-wrap-distance-top:0;mso-wrap-distance-right:9pt;mso-wrap-distance-bottom:0;mso-position-horizontal:absolute;mso-position-horizontal-relative:text;mso-position-vertical:absolute;mso-position-vertical-relative:text;mso-width-percent:0;mso-height-percent:0;mso-width-relative:margin;mso-height-relative:margin;v-text-anchor:top" o:gfxdata="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" filled="f" stroked="f" strokeweight=".5pt">
                 <v:textbox>
                   <w:txbxContent>
                     <w:p>

</xml_diff>

<commit_message>
gathered information for project along with major topic
</commit_message>
<xml_diff>
--- a/Sections.docx
+++ b/Sections.docx
@@ -8,8 +8,8 @@
         <w:jc w:val="center"/>
         <w:rPr>
           <w:b/>
-          <w:sz w:val="56"/>
-          <w:szCs w:val="56"/>
+          <w:sz w:val="52"/>
+          <w:szCs w:val="52"/>
         </w:rPr>
       </w:pPr>
     </w:p>
@@ -19,15 +19,15 @@
         <w:jc w:val="center"/>
         <w:rPr>
           <w:b/>
-          <w:sz w:val="96"/>
-          <w:szCs w:val="96"/>
+          <w:sz w:val="72"/>
+          <w:szCs w:val="72"/>
         </w:rPr>
       </w:pPr>
       <w:r>
         <w:rPr>
           <w:b/>
-          <w:sz w:val="96"/>
-          <w:szCs w:val="96"/>
+          <w:sz w:val="72"/>
+          <w:szCs w:val="72"/>
         </w:rPr>
         <w:t>Sections:</w:t>
       </w:r>
@@ -40,14 +40,14 @@
           <w:numId w:val="1"/>
         </w:numPr>
         <w:rPr>
-          <w:sz w:val="40"/>
-          <w:szCs w:val="40"/>
-        </w:rPr>
-      </w:pPr>
-      <w:r>
-        <w:rPr>
-          <w:sz w:val="40"/>
-          <w:szCs w:val="40"/>
+          <w:sz w:val="36"/>
+          <w:szCs w:val="36"/>
+        </w:rPr>
+      </w:pPr>
+      <w:r>
+        <w:rPr>
+          <w:sz w:val="36"/>
+          <w:szCs w:val="36"/>
         </w:rPr>
         <w:t>Page:</w:t>
       </w:r>
@@ -60,14 +60,14 @@
           <w:numId w:val="1"/>
         </w:numPr>
         <w:rPr>
-          <w:sz w:val="40"/>
-          <w:szCs w:val="40"/>
-        </w:rPr>
-      </w:pPr>
-      <w:r>
-        <w:rPr>
-          <w:sz w:val="40"/>
-          <w:szCs w:val="40"/>
+          <w:sz w:val="36"/>
+          <w:szCs w:val="36"/>
+        </w:rPr>
+      </w:pPr>
+      <w:r>
+        <w:rPr>
+          <w:sz w:val="36"/>
+          <w:szCs w:val="36"/>
         </w:rPr>
         <w:t>Home</w:t>
       </w:r>
@@ -80,33 +80,24 @@
           <w:numId w:val="1"/>
         </w:numPr>
         <w:rPr>
-          <w:sz w:val="40"/>
-          <w:szCs w:val="40"/>
-        </w:rPr>
-      </w:pPr>
-      <w:r>
-        <w:rPr>
-          <w:sz w:val="40"/>
-          <w:szCs w:val="40"/>
+          <w:sz w:val="36"/>
+          <w:szCs w:val="36"/>
+        </w:rPr>
+      </w:pPr>
+      <w:r>
+        <w:rPr>
+          <w:sz w:val="36"/>
+          <w:szCs w:val="36"/>
         </w:rPr>
         <w:t xml:space="preserve">Name </w:t>
       </w:r>
       <w:r>
         <w:rPr>
-          <w:sz w:val="40"/>
-          <w:szCs w:val="40"/>
-        </w:rPr>
-        <w:t xml:space="preserve">and what is this </w:t>
-      </w:r>
-      <w:proofErr w:type="gramStart"/>
-      <w:r>
-        <w:rPr>
-          <w:sz w:val="40"/>
-          <w:szCs w:val="40"/>
-        </w:rPr>
-        <w:t>platform</w:t>
-      </w:r>
-      <w:proofErr w:type="gramEnd"/>
+          <w:sz w:val="36"/>
+          <w:szCs w:val="36"/>
+        </w:rPr>
+        <w:t>and what is this platform</w:t>
+      </w:r>
     </w:p>
     <w:p>
       <w:pPr>
@@ -116,14 +107,14 @@
           <w:numId w:val="1"/>
         </w:numPr>
         <w:rPr>
-          <w:sz w:val="40"/>
-          <w:szCs w:val="40"/>
-        </w:rPr>
-      </w:pPr>
-      <w:r>
-        <w:rPr>
-          <w:sz w:val="40"/>
-          <w:szCs w:val="40"/>
+          <w:sz w:val="36"/>
+          <w:szCs w:val="36"/>
+        </w:rPr>
+      </w:pPr>
+      <w:r>
+        <w:rPr>
+          <w:sz w:val="36"/>
+          <w:szCs w:val="36"/>
         </w:rPr>
         <w:t>Services</w:t>
       </w:r>
@@ -136,14 +127,14 @@
           <w:numId w:val="1"/>
         </w:numPr>
         <w:rPr>
-          <w:sz w:val="40"/>
-          <w:szCs w:val="40"/>
-        </w:rPr>
-      </w:pPr>
-      <w:r>
-        <w:rPr>
-          <w:sz w:val="40"/>
-          <w:szCs w:val="40"/>
+          <w:sz w:val="36"/>
+          <w:szCs w:val="36"/>
+        </w:rPr>
+      </w:pPr>
+      <w:r>
+        <w:rPr>
+          <w:sz w:val="36"/>
+          <w:szCs w:val="36"/>
         </w:rPr>
         <w:t>Gaming video</w:t>
       </w:r>
@@ -156,14 +147,14 @@
           <w:numId w:val="1"/>
         </w:numPr>
         <w:rPr>
-          <w:sz w:val="40"/>
-          <w:szCs w:val="40"/>
-        </w:rPr>
-      </w:pPr>
-      <w:r>
-        <w:rPr>
-          <w:sz w:val="40"/>
-          <w:szCs w:val="40"/>
+          <w:sz w:val="36"/>
+          <w:szCs w:val="36"/>
+        </w:rPr>
+      </w:pPr>
+      <w:r>
+        <w:rPr>
+          <w:sz w:val="36"/>
+          <w:szCs w:val="36"/>
         </w:rPr>
         <w:t xml:space="preserve">Why this platform </w:t>
       </w:r>
@@ -176,14 +167,14 @@
           <w:numId w:val="1"/>
         </w:numPr>
         <w:rPr>
-          <w:sz w:val="40"/>
-          <w:szCs w:val="40"/>
-        </w:rPr>
-      </w:pPr>
-      <w:r>
-        <w:rPr>
-          <w:sz w:val="40"/>
-          <w:szCs w:val="40"/>
+          <w:sz w:val="36"/>
+          <w:szCs w:val="36"/>
+        </w:rPr>
+      </w:pPr>
+      <w:r>
+        <w:rPr>
+          <w:sz w:val="36"/>
+          <w:szCs w:val="36"/>
         </w:rPr>
         <w:t>What you can get</w:t>
       </w:r>
@@ -196,26 +187,17 @@
           <w:numId w:val="1"/>
         </w:numPr>
         <w:rPr>
-          <w:sz w:val="40"/>
-          <w:szCs w:val="40"/>
-        </w:rPr>
-      </w:pPr>
-      <w:r>
-        <w:rPr>
-          <w:sz w:val="40"/>
-          <w:szCs w:val="40"/>
-        </w:rPr>
-        <w:t xml:space="preserve">Contact us for </w:t>
-      </w:r>
-      <w:proofErr w:type="gramStart"/>
-      <w:r>
-        <w:rPr>
-          <w:sz w:val="40"/>
-          <w:szCs w:val="40"/>
-        </w:rPr>
-        <w:t>more</w:t>
-      </w:r>
-      <w:proofErr w:type="gramEnd"/>
+          <w:sz w:val="36"/>
+          <w:szCs w:val="36"/>
+        </w:rPr>
+      </w:pPr>
+      <w:r>
+        <w:rPr>
+          <w:sz w:val="36"/>
+          <w:szCs w:val="36"/>
+        </w:rPr>
+        <w:t>Contact us for more</w:t>
+      </w:r>
     </w:p>
     <w:p>
       <w:pPr>
@@ -225,14 +207,14 @@
           <w:numId w:val="1"/>
         </w:numPr>
         <w:rPr>
-          <w:sz w:val="40"/>
-          <w:szCs w:val="40"/>
-        </w:rPr>
-      </w:pPr>
-      <w:r>
-        <w:rPr>
-          <w:sz w:val="40"/>
-          <w:szCs w:val="40"/>
+          <w:sz w:val="36"/>
+          <w:szCs w:val="36"/>
+        </w:rPr>
+      </w:pPr>
+      <w:r>
+        <w:rPr>
+          <w:sz w:val="36"/>
+          <w:szCs w:val="36"/>
         </w:rPr>
         <w:t xml:space="preserve">Footer </w:t>
       </w:r>
@@ -245,14 +227,14 @@
           <w:numId w:val="1"/>
         </w:numPr>
         <w:rPr>
-          <w:sz w:val="40"/>
-          <w:szCs w:val="40"/>
-        </w:rPr>
-      </w:pPr>
-      <w:r>
-        <w:rPr>
-          <w:sz w:val="40"/>
-          <w:szCs w:val="40"/>
+          <w:sz w:val="36"/>
+          <w:szCs w:val="36"/>
+        </w:rPr>
+      </w:pPr>
+      <w:r>
+        <w:rPr>
+          <w:sz w:val="36"/>
+          <w:szCs w:val="36"/>
         </w:rPr>
         <w:t>Blog</w:t>
       </w:r>
@@ -265,14 +247,34 @@
           <w:numId w:val="1"/>
         </w:numPr>
         <w:rPr>
-          <w:sz w:val="40"/>
-          <w:szCs w:val="40"/>
-        </w:rPr>
-      </w:pPr>
-      <w:r>
-        <w:rPr>
-          <w:sz w:val="40"/>
-          <w:szCs w:val="40"/>
+          <w:sz w:val="36"/>
+          <w:szCs w:val="36"/>
+        </w:rPr>
+      </w:pPr>
+      <w:r>
+        <w:rPr>
+          <w:sz w:val="36"/>
+          <w:szCs w:val="36"/>
+        </w:rPr>
+        <w:t>Search with button</w:t>
+      </w:r>
+    </w:p>
+    <w:p>
+      <w:pPr>
+        <w:pStyle w:val="ListParagraph"/>
+        <w:numPr>
+          <w:ilvl w:val="3"/>
+          <w:numId w:val="1"/>
+        </w:numPr>
+        <w:rPr>
+          <w:sz w:val="36"/>
+          <w:szCs w:val="36"/>
+        </w:rPr>
+      </w:pPr>
+      <w:r>
+        <w:rPr>
+          <w:sz w:val="36"/>
+          <w:szCs w:val="36"/>
         </w:rPr>
         <w:t>Categories</w:t>
       </w:r>
@@ -285,14 +287,14 @@
           <w:numId w:val="1"/>
         </w:numPr>
         <w:rPr>
-          <w:sz w:val="40"/>
-          <w:szCs w:val="40"/>
-        </w:rPr>
-      </w:pPr>
-      <w:r>
-        <w:rPr>
-          <w:sz w:val="40"/>
-          <w:szCs w:val="40"/>
+          <w:sz w:val="36"/>
+          <w:szCs w:val="36"/>
+        </w:rPr>
+      </w:pPr>
+      <w:r>
+        <w:rPr>
+          <w:sz w:val="36"/>
+          <w:szCs w:val="36"/>
         </w:rPr>
         <w:t>All</w:t>
       </w:r>
@@ -305,14 +307,14 @@
           <w:numId w:val="1"/>
         </w:numPr>
         <w:rPr>
-          <w:sz w:val="40"/>
-          <w:szCs w:val="40"/>
-        </w:rPr>
-      </w:pPr>
-      <w:r>
-        <w:rPr>
-          <w:sz w:val="40"/>
-          <w:szCs w:val="40"/>
+          <w:sz w:val="36"/>
+          <w:szCs w:val="36"/>
+        </w:rPr>
+      </w:pPr>
+      <w:r>
+        <w:rPr>
+          <w:sz w:val="36"/>
+          <w:szCs w:val="36"/>
         </w:rPr>
         <w:t>Technology</w:t>
       </w:r>
@@ -325,14 +327,14 @@
           <w:numId w:val="1"/>
         </w:numPr>
         <w:rPr>
-          <w:sz w:val="40"/>
-          <w:szCs w:val="40"/>
-        </w:rPr>
-      </w:pPr>
-      <w:r>
-        <w:rPr>
-          <w:sz w:val="40"/>
-          <w:szCs w:val="40"/>
+          <w:sz w:val="36"/>
+          <w:szCs w:val="36"/>
+        </w:rPr>
+      </w:pPr>
+      <w:r>
+        <w:rPr>
+          <w:sz w:val="36"/>
+          <w:szCs w:val="36"/>
         </w:rPr>
         <w:t>Knowledge</w:t>
       </w:r>
@@ -345,14 +347,14 @@
           <w:numId w:val="1"/>
         </w:numPr>
         <w:rPr>
-          <w:sz w:val="40"/>
-          <w:szCs w:val="40"/>
-        </w:rPr>
-      </w:pPr>
-      <w:r>
-        <w:rPr>
-          <w:sz w:val="40"/>
-          <w:szCs w:val="40"/>
+          <w:sz w:val="36"/>
+          <w:szCs w:val="36"/>
+        </w:rPr>
+      </w:pPr>
+      <w:r>
+        <w:rPr>
+          <w:sz w:val="36"/>
+          <w:szCs w:val="36"/>
         </w:rPr>
         <w:t>Events</w:t>
       </w:r>
@@ -365,14 +367,14 @@
           <w:numId w:val="1"/>
         </w:numPr>
         <w:rPr>
-          <w:sz w:val="40"/>
-          <w:szCs w:val="40"/>
-        </w:rPr>
-      </w:pPr>
-      <w:r>
-        <w:rPr>
-          <w:sz w:val="40"/>
-          <w:szCs w:val="40"/>
+          <w:sz w:val="36"/>
+          <w:szCs w:val="36"/>
+        </w:rPr>
+      </w:pPr>
+      <w:r>
+        <w:rPr>
+          <w:sz w:val="36"/>
+          <w:szCs w:val="36"/>
         </w:rPr>
         <w:t>Posts</w:t>
       </w:r>
@@ -385,14 +387,14 @@
           <w:numId w:val="1"/>
         </w:numPr>
         <w:rPr>
-          <w:sz w:val="40"/>
-          <w:szCs w:val="40"/>
-        </w:rPr>
-      </w:pPr>
-      <w:r>
-        <w:rPr>
-          <w:sz w:val="40"/>
-          <w:szCs w:val="40"/>
+          <w:sz w:val="36"/>
+          <w:szCs w:val="36"/>
+        </w:rPr>
+      </w:pPr>
+      <w:r>
+        <w:rPr>
+          <w:sz w:val="36"/>
+          <w:szCs w:val="36"/>
         </w:rPr>
         <w:t>Posts with pics, titles and less details…</w:t>
       </w:r>
@@ -405,14 +407,14 @@
           <w:numId w:val="1"/>
         </w:numPr>
         <w:rPr>
-          <w:sz w:val="40"/>
-          <w:szCs w:val="40"/>
-        </w:rPr>
-      </w:pPr>
-      <w:r>
-        <w:rPr>
-          <w:sz w:val="40"/>
-          <w:szCs w:val="40"/>
+          <w:sz w:val="36"/>
+          <w:szCs w:val="36"/>
+        </w:rPr>
+      </w:pPr>
+      <w:r>
+        <w:rPr>
+          <w:sz w:val="36"/>
+          <w:szCs w:val="36"/>
         </w:rPr>
         <w:t>Click to go to the content.</w:t>
       </w:r>
@@ -425,14 +427,14 @@
           <w:numId w:val="1"/>
         </w:numPr>
         <w:rPr>
-          <w:sz w:val="40"/>
-          <w:szCs w:val="40"/>
-        </w:rPr>
-      </w:pPr>
-      <w:r>
-        <w:rPr>
-          <w:sz w:val="40"/>
-          <w:szCs w:val="40"/>
+          <w:sz w:val="36"/>
+          <w:szCs w:val="36"/>
+        </w:rPr>
+      </w:pPr>
+      <w:r>
+        <w:rPr>
+          <w:sz w:val="36"/>
+          <w:szCs w:val="36"/>
         </w:rPr>
         <w:t>About</w:t>
       </w:r>
@@ -445,14 +447,14 @@
           <w:numId w:val="1"/>
         </w:numPr>
         <w:rPr>
-          <w:sz w:val="40"/>
-          <w:szCs w:val="40"/>
-        </w:rPr>
-      </w:pPr>
-      <w:r>
-        <w:rPr>
-          <w:sz w:val="40"/>
-          <w:szCs w:val="40"/>
+          <w:sz w:val="36"/>
+          <w:szCs w:val="36"/>
+        </w:rPr>
+      </w:pPr>
+      <w:r>
+        <w:rPr>
+          <w:sz w:val="36"/>
+          <w:szCs w:val="36"/>
         </w:rPr>
         <w:t>About the Software</w:t>
       </w:r>
@@ -465,31 +467,902 @@
           <w:numId w:val="1"/>
         </w:numPr>
         <w:rPr>
-          <w:sz w:val="40"/>
-          <w:szCs w:val="40"/>
-        </w:rPr>
-      </w:pPr>
-      <w:r>
-        <w:rPr>
-          <w:sz w:val="40"/>
-          <w:szCs w:val="40"/>
+          <w:sz w:val="36"/>
+          <w:szCs w:val="36"/>
+        </w:rPr>
+      </w:pPr>
+      <w:r>
+        <w:rPr>
+          <w:sz w:val="36"/>
+          <w:szCs w:val="36"/>
+        </w:rPr>
+        <w:t>About team</w:t>
+      </w:r>
+      <w:r>
+        <w:rPr>
+          <w:sz w:val="36"/>
+          <w:szCs w:val="36"/>
+        </w:rPr>
+        <w:t xml:space="preserve"> </w:t>
+      </w:r>
+      <w:r>
+        <w:rPr>
+          <w:sz w:val="36"/>
+          <w:szCs w:val="36"/>
+        </w:rPr>
+        <w:t>(with list): pic, name, designation, contact details.</w:t>
+      </w:r>
+    </w:p>
+    <w:p>
+      <w:pPr>
+        <w:pStyle w:val="ListParagraph"/>
+        <w:numPr>
+          <w:ilvl w:val="3"/>
+          <w:numId w:val="1"/>
+        </w:numPr>
+        <w:rPr>
+          <w:sz w:val="36"/>
+          <w:szCs w:val="36"/>
+        </w:rPr>
+      </w:pPr>
+      <w:r>
+        <w:rPr>
+          <w:sz w:val="36"/>
+          <w:szCs w:val="36"/>
+        </w:rPr>
+        <w:t>Every click on individuals of the member will be redirected to the full detail page.</w:t>
+      </w:r>
+    </w:p>
+    <w:p>
+      <w:pPr>
+        <w:pStyle w:val="ListParagraph"/>
+        <w:numPr>
+          <w:ilvl w:val="2"/>
+          <w:numId w:val="1"/>
+        </w:numPr>
+        <w:rPr>
+          <w:sz w:val="36"/>
+          <w:szCs w:val="36"/>
+        </w:rPr>
+      </w:pPr>
+      <w:proofErr w:type="spellStart"/>
+      <w:r>
+        <w:rPr>
+          <w:sz w:val="36"/>
+          <w:szCs w:val="36"/>
         </w:rPr>
         <w:lastRenderedPageBreak/>
-        <w:t>About team</w:t>
-      </w:r>
-      <w:r>
-        <w:rPr>
-          <w:sz w:val="40"/>
-          <w:szCs w:val="40"/>
+        <w:t>Signin</w:t>
+      </w:r>
+      <w:proofErr w:type="spellEnd"/>
+      <w:r>
+        <w:rPr>
+          <w:sz w:val="36"/>
+          <w:szCs w:val="36"/>
+        </w:rPr>
+        <w:t>/Signup</w:t>
+      </w:r>
+    </w:p>
+    <w:p>
+      <w:pPr>
+        <w:rPr>
+          <w:sz w:val="36"/>
+          <w:szCs w:val="36"/>
+        </w:rPr>
+      </w:pPr>
+      <w:r>
+        <w:rPr>
+          <w:sz w:val="36"/>
+          <w:szCs w:val="36"/>
+        </w:rPr>
+        <w:t>-------------------------------------------------------------------------</w:t>
+      </w:r>
+    </w:p>
+    <w:p>
+      <w:pPr>
+        <w:pStyle w:val="ListParagraph"/>
+        <w:numPr>
+          <w:ilvl w:val="1"/>
+          <w:numId w:val="1"/>
+        </w:numPr>
+        <w:rPr>
+          <w:sz w:val="36"/>
+          <w:szCs w:val="36"/>
+        </w:rPr>
+      </w:pPr>
+      <w:r>
+        <w:rPr>
+          <w:sz w:val="36"/>
+          <w:szCs w:val="36"/>
+        </w:rPr>
+        <w:t>Application:</w:t>
+      </w:r>
+    </w:p>
+    <w:p>
+      <w:pPr>
+        <w:pStyle w:val="ListParagraph"/>
+        <w:numPr>
+          <w:ilvl w:val="2"/>
+          <w:numId w:val="1"/>
+        </w:numPr>
+        <w:rPr>
+          <w:sz w:val="36"/>
+          <w:szCs w:val="36"/>
+        </w:rPr>
+      </w:pPr>
+      <w:proofErr w:type="spellStart"/>
+      <w:r>
+        <w:rPr>
+          <w:sz w:val="36"/>
+          <w:szCs w:val="36"/>
+        </w:rPr>
+        <w:t>Signin</w:t>
+      </w:r>
+      <w:proofErr w:type="spellEnd"/>
+      <w:r>
+        <w:rPr>
+          <w:sz w:val="36"/>
+          <w:szCs w:val="36"/>
+        </w:rPr>
+        <w:t>/signup</w:t>
+      </w:r>
+    </w:p>
+    <w:p>
+      <w:pPr>
+        <w:pStyle w:val="ListParagraph"/>
+        <w:numPr>
+          <w:ilvl w:val="3"/>
+          <w:numId w:val="1"/>
+        </w:numPr>
+        <w:rPr>
+          <w:sz w:val="36"/>
+          <w:szCs w:val="36"/>
+        </w:rPr>
+      </w:pPr>
+      <w:r>
+        <w:rPr>
+          <w:sz w:val="36"/>
+          <w:szCs w:val="36"/>
+        </w:rPr>
+        <w:t>1 side picture or animation</w:t>
+      </w:r>
+    </w:p>
+    <w:p>
+      <w:pPr>
+        <w:pStyle w:val="ListParagraph"/>
+        <w:numPr>
+          <w:ilvl w:val="3"/>
+          <w:numId w:val="1"/>
+        </w:numPr>
+        <w:rPr>
+          <w:sz w:val="36"/>
+          <w:szCs w:val="36"/>
+        </w:rPr>
+      </w:pPr>
+      <w:r>
+        <w:rPr>
+          <w:sz w:val="36"/>
+          <w:szCs w:val="36"/>
+        </w:rPr>
+        <w:t>2</w:t>
+      </w:r>
+      <w:r>
+        <w:rPr>
+          <w:sz w:val="36"/>
+          <w:szCs w:val="36"/>
+          <w:vertAlign w:val="superscript"/>
+        </w:rPr>
+        <w:t>nd</w:t>
+      </w:r>
+      <w:r>
+        <w:rPr>
+          <w:sz w:val="36"/>
+          <w:szCs w:val="36"/>
+        </w:rPr>
+        <w:t xml:space="preserve"> side sign in sign up</w:t>
+      </w:r>
+    </w:p>
+    <w:p>
+      <w:pPr>
+        <w:pStyle w:val="ListParagraph"/>
+        <w:numPr>
+          <w:ilvl w:val="3"/>
+          <w:numId w:val="1"/>
+        </w:numPr>
+        <w:rPr>
+          <w:sz w:val="36"/>
+          <w:szCs w:val="36"/>
+        </w:rPr>
+      </w:pPr>
+      <w:r>
+        <w:rPr>
+          <w:sz w:val="36"/>
+          <w:szCs w:val="36"/>
+        </w:rPr>
+        <w:t>Google login</w:t>
+      </w:r>
+    </w:p>
+    <w:p>
+      <w:pPr>
+        <w:pStyle w:val="ListParagraph"/>
+        <w:numPr>
+          <w:ilvl w:val="3"/>
+          <w:numId w:val="1"/>
+        </w:numPr>
+        <w:rPr>
+          <w:sz w:val="36"/>
+          <w:szCs w:val="36"/>
+        </w:rPr>
+      </w:pPr>
+      <w:r>
+        <w:rPr>
+          <w:sz w:val="36"/>
+          <w:szCs w:val="36"/>
+        </w:rPr>
+        <w:t>Facebook login</w:t>
+      </w:r>
+    </w:p>
+    <w:p>
+      <w:pPr>
+        <w:pStyle w:val="ListParagraph"/>
+        <w:numPr>
+          <w:ilvl w:val="2"/>
+          <w:numId w:val="1"/>
+        </w:numPr>
+        <w:rPr>
+          <w:sz w:val="36"/>
+          <w:szCs w:val="36"/>
+        </w:rPr>
+      </w:pPr>
+      <w:r>
+        <w:rPr>
+          <w:sz w:val="36"/>
+          <w:szCs w:val="36"/>
+        </w:rPr>
+        <w:t xml:space="preserve">Dashboard </w:t>
+      </w:r>
+    </w:p>
+    <w:p>
+      <w:pPr>
+        <w:pStyle w:val="ListParagraph"/>
+        <w:numPr>
+          <w:ilvl w:val="3"/>
+          <w:numId w:val="1"/>
+        </w:numPr>
+        <w:rPr>
+          <w:sz w:val="36"/>
+          <w:szCs w:val="36"/>
+        </w:rPr>
+      </w:pPr>
+      <w:r>
+        <w:rPr>
+          <w:sz w:val="36"/>
+          <w:szCs w:val="36"/>
+        </w:rPr>
+        <w:t>Top navigation</w:t>
+      </w:r>
+    </w:p>
+    <w:p>
+      <w:pPr>
+        <w:pStyle w:val="ListParagraph"/>
+        <w:numPr>
+          <w:ilvl w:val="4"/>
+          <w:numId w:val="1"/>
+        </w:numPr>
+        <w:rPr>
+          <w:sz w:val="36"/>
+          <w:szCs w:val="36"/>
+        </w:rPr>
+      </w:pPr>
+      <w:r>
+        <w:rPr>
+          <w:sz w:val="36"/>
+          <w:szCs w:val="36"/>
+        </w:rPr>
+        <w:t>Logo/name</w:t>
+      </w:r>
+    </w:p>
+    <w:p>
+      <w:pPr>
+        <w:pStyle w:val="ListParagraph"/>
+        <w:numPr>
+          <w:ilvl w:val="4"/>
+          <w:numId w:val="1"/>
+        </w:numPr>
+        <w:rPr>
+          <w:sz w:val="36"/>
+          <w:szCs w:val="36"/>
+        </w:rPr>
+      </w:pPr>
+      <w:r>
+        <w:rPr>
+          <w:sz w:val="36"/>
+          <w:szCs w:val="36"/>
+        </w:rPr>
+        <w:t>Notification</w:t>
+      </w:r>
+    </w:p>
+    <w:p>
+      <w:pPr>
+        <w:pStyle w:val="ListParagraph"/>
+        <w:numPr>
+          <w:ilvl w:val="5"/>
+          <w:numId w:val="1"/>
+        </w:numPr>
+        <w:rPr>
+          <w:sz w:val="36"/>
+          <w:szCs w:val="36"/>
+        </w:rPr>
+      </w:pPr>
+      <w:r>
+        <w:rPr>
+          <w:sz w:val="36"/>
+          <w:szCs w:val="36"/>
+        </w:rPr>
+        <w:t>every change or blog post or email content everything will be shown in notification</w:t>
+      </w:r>
+    </w:p>
+    <w:p>
+      <w:pPr>
+        <w:pStyle w:val="ListParagraph"/>
+        <w:numPr>
+          <w:ilvl w:val="4"/>
+          <w:numId w:val="1"/>
+        </w:numPr>
+        <w:rPr>
+          <w:sz w:val="36"/>
+          <w:szCs w:val="36"/>
+        </w:rPr>
+      </w:pPr>
+      <w:r>
+        <w:rPr>
+          <w:sz w:val="36"/>
+          <w:szCs w:val="36"/>
+        </w:rPr>
+        <w:t>User(</w:t>
+      </w:r>
+      <w:proofErr w:type="spellStart"/>
+      <w:r>
+        <w:rPr>
+          <w:sz w:val="36"/>
+          <w:szCs w:val="36"/>
+        </w:rPr>
+        <w:t>pic+firstname</w:t>
+      </w:r>
+      <w:proofErr w:type="spellEnd"/>
+      <w:r>
+        <w:rPr>
+          <w:sz w:val="36"/>
+          <w:szCs w:val="36"/>
+        </w:rPr>
+        <w:t>)</w:t>
+      </w:r>
+    </w:p>
+    <w:p>
+      <w:pPr>
+        <w:pStyle w:val="ListParagraph"/>
+        <w:numPr>
+          <w:ilvl w:val="5"/>
+          <w:numId w:val="1"/>
+        </w:numPr>
+        <w:rPr>
+          <w:sz w:val="36"/>
+          <w:szCs w:val="36"/>
+        </w:rPr>
+      </w:pPr>
+      <w:r>
+        <w:rPr>
+          <w:sz w:val="36"/>
+          <w:szCs w:val="36"/>
+        </w:rPr>
+        <w:t>Profile</w:t>
+      </w:r>
+    </w:p>
+    <w:p>
+      <w:pPr>
+        <w:pStyle w:val="ListParagraph"/>
+        <w:numPr>
+          <w:ilvl w:val="6"/>
+          <w:numId w:val="1"/>
+        </w:numPr>
+        <w:rPr>
+          <w:sz w:val="36"/>
+          <w:szCs w:val="36"/>
+        </w:rPr>
+      </w:pPr>
+      <w:r>
+        <w:rPr>
+          <w:sz w:val="36"/>
+          <w:szCs w:val="36"/>
+        </w:rPr>
+        <w:t>Details</w:t>
+      </w:r>
+    </w:p>
+    <w:p>
+      <w:pPr>
+        <w:pStyle w:val="ListParagraph"/>
+        <w:numPr>
+          <w:ilvl w:val="6"/>
+          <w:numId w:val="1"/>
+        </w:numPr>
+        <w:rPr>
+          <w:sz w:val="36"/>
+          <w:szCs w:val="36"/>
+        </w:rPr>
+      </w:pPr>
+      <w:proofErr w:type="spellStart"/>
+      <w:r>
+        <w:rPr>
+          <w:sz w:val="36"/>
+          <w:szCs w:val="36"/>
+        </w:rPr>
+        <w:t>Calender</w:t>
+      </w:r>
+      <w:proofErr w:type="spellEnd"/>
+      <w:r>
+        <w:rPr>
+          <w:sz w:val="36"/>
+          <w:szCs w:val="36"/>
+        </w:rPr>
+        <w:t xml:space="preserve"> wise test list like </w:t>
+      </w:r>
+      <w:proofErr w:type="spellStart"/>
+      <w:r>
+        <w:rPr>
+          <w:sz w:val="36"/>
+          <w:szCs w:val="36"/>
+        </w:rPr>
+        <w:t>github</w:t>
+      </w:r>
+      <w:proofErr w:type="spellEnd"/>
+    </w:p>
+    <w:p>
+      <w:pPr>
+        <w:pStyle w:val="ListParagraph"/>
+        <w:numPr>
+          <w:ilvl w:val="6"/>
+          <w:numId w:val="1"/>
+        </w:numPr>
+        <w:rPr>
+          <w:sz w:val="36"/>
+          <w:szCs w:val="36"/>
+        </w:rPr>
+      </w:pPr>
+      <w:r>
+        <w:rPr>
+          <w:sz w:val="36"/>
+          <w:szCs w:val="36"/>
+        </w:rPr>
+        <w:t>Badges/achievements</w:t>
+      </w:r>
+    </w:p>
+    <w:p>
+      <w:pPr>
+        <w:pStyle w:val="ListParagraph"/>
+        <w:numPr>
+          <w:ilvl w:val="6"/>
+          <w:numId w:val="1"/>
+        </w:numPr>
+        <w:rPr>
+          <w:sz w:val="36"/>
+          <w:szCs w:val="36"/>
+        </w:rPr>
+      </w:pPr>
+      <w:r>
+        <w:rPr>
+          <w:sz w:val="36"/>
+          <w:szCs w:val="36"/>
+        </w:rPr>
+        <w:t xml:space="preserve">Change password </w:t>
+      </w:r>
+    </w:p>
+    <w:p>
+      <w:pPr>
+        <w:pStyle w:val="ListParagraph"/>
+        <w:numPr>
+          <w:ilvl w:val="5"/>
+          <w:numId w:val="1"/>
+        </w:numPr>
+        <w:rPr>
+          <w:sz w:val="36"/>
+          <w:szCs w:val="36"/>
+        </w:rPr>
+      </w:pPr>
+      <w:r>
+        <w:rPr>
+          <w:sz w:val="36"/>
+          <w:szCs w:val="36"/>
+        </w:rPr>
+        <w:t>logout</w:t>
+      </w:r>
+    </w:p>
+    <w:p>
+      <w:pPr>
+        <w:pStyle w:val="ListParagraph"/>
+        <w:numPr>
+          <w:ilvl w:val="3"/>
+          <w:numId w:val="1"/>
+        </w:numPr>
+        <w:rPr>
+          <w:sz w:val="36"/>
+          <w:szCs w:val="36"/>
+        </w:rPr>
+      </w:pPr>
+      <w:r>
+        <w:rPr>
+          <w:sz w:val="36"/>
+          <w:szCs w:val="36"/>
+        </w:rPr>
+        <w:t>Dashboard</w:t>
+      </w:r>
+    </w:p>
+    <w:p>
+      <w:pPr>
+        <w:pStyle w:val="ListParagraph"/>
+        <w:numPr>
+          <w:ilvl w:val="4"/>
+          <w:numId w:val="1"/>
+        </w:numPr>
+        <w:rPr>
+          <w:sz w:val="36"/>
+          <w:szCs w:val="36"/>
+        </w:rPr>
+      </w:pPr>
+      <w:r>
+        <w:rPr>
+          <w:sz w:val="36"/>
+          <w:szCs w:val="36"/>
+        </w:rPr>
+        <w:t>Graph</w:t>
+      </w:r>
+    </w:p>
+    <w:p>
+      <w:pPr>
+        <w:pStyle w:val="ListParagraph"/>
+        <w:numPr>
+          <w:ilvl w:val="5"/>
+          <w:numId w:val="1"/>
+        </w:numPr>
+        <w:rPr>
+          <w:sz w:val="36"/>
+          <w:szCs w:val="36"/>
+        </w:rPr>
+      </w:pPr>
+      <w:r>
+        <w:rPr>
+          <w:sz w:val="36"/>
+          <w:szCs w:val="36"/>
+        </w:rPr>
+        <w:t>Global rank</w:t>
+      </w:r>
+    </w:p>
+    <w:p>
+      <w:pPr>
+        <w:pStyle w:val="ListParagraph"/>
+        <w:numPr>
+          <w:ilvl w:val="5"/>
+          <w:numId w:val="1"/>
+        </w:numPr>
+        <w:rPr>
+          <w:sz w:val="36"/>
+          <w:szCs w:val="36"/>
+        </w:rPr>
+      </w:pPr>
+      <w:r>
+        <w:rPr>
+          <w:sz w:val="36"/>
+          <w:szCs w:val="36"/>
+        </w:rPr>
+        <w:t>Wpm</w:t>
+      </w:r>
+      <w:r>
+        <w:rPr>
+          <w:sz w:val="36"/>
+          <w:szCs w:val="36"/>
+        </w:rPr>
+        <w:t>/accuracy</w:t>
+      </w:r>
+    </w:p>
+    <w:p>
+      <w:pPr>
+        <w:pStyle w:val="ListParagraph"/>
+        <w:numPr>
+          <w:ilvl w:val="4"/>
+          <w:numId w:val="1"/>
+        </w:numPr>
+        <w:rPr>
+          <w:sz w:val="36"/>
+          <w:szCs w:val="36"/>
+        </w:rPr>
+      </w:pPr>
+      <w:r>
+        <w:rPr>
+          <w:sz w:val="36"/>
+          <w:szCs w:val="36"/>
+        </w:rPr>
+        <w:t>Current status</w:t>
+      </w:r>
+    </w:p>
+    <w:p>
+      <w:pPr>
+        <w:pStyle w:val="ListParagraph"/>
+        <w:numPr>
+          <w:ilvl w:val="5"/>
+          <w:numId w:val="1"/>
+        </w:numPr>
+        <w:rPr>
+          <w:sz w:val="36"/>
+          <w:szCs w:val="36"/>
+        </w:rPr>
+      </w:pPr>
+      <w:r>
+        <w:rPr>
+          <w:sz w:val="36"/>
+          <w:szCs w:val="36"/>
+        </w:rPr>
+        <w:lastRenderedPageBreak/>
+        <w:t>Total test done</w:t>
+      </w:r>
+    </w:p>
+    <w:p>
+      <w:pPr>
+        <w:pStyle w:val="ListParagraph"/>
+        <w:numPr>
+          <w:ilvl w:val="5"/>
+          <w:numId w:val="1"/>
+        </w:numPr>
+        <w:rPr>
+          <w:sz w:val="36"/>
+          <w:szCs w:val="36"/>
+        </w:rPr>
+      </w:pPr>
+      <w:r>
+        <w:rPr>
+          <w:sz w:val="36"/>
+          <w:szCs w:val="36"/>
+        </w:rPr>
+        <w:t>Current speed/accuracy</w:t>
+      </w:r>
+    </w:p>
+    <w:p>
+      <w:pPr>
+        <w:pStyle w:val="ListParagraph"/>
+        <w:numPr>
+          <w:ilvl w:val="5"/>
+          <w:numId w:val="1"/>
+        </w:numPr>
+        <w:rPr>
+          <w:sz w:val="36"/>
+          <w:szCs w:val="36"/>
+        </w:rPr>
+      </w:pPr>
+      <w:r>
+        <w:rPr>
+          <w:sz w:val="36"/>
+          <w:szCs w:val="36"/>
+        </w:rPr>
+        <w:t>Current global rank</w:t>
+      </w:r>
+    </w:p>
+    <w:p>
+      <w:pPr>
+        <w:pStyle w:val="ListParagraph"/>
+        <w:numPr>
+          <w:ilvl w:val="4"/>
+          <w:numId w:val="1"/>
+        </w:numPr>
+        <w:rPr>
+          <w:sz w:val="36"/>
+          <w:szCs w:val="36"/>
+        </w:rPr>
+      </w:pPr>
+      <w:r>
+        <w:rPr>
+          <w:sz w:val="36"/>
+          <w:szCs w:val="36"/>
+        </w:rPr>
+        <w:t>Upcoming event</w:t>
+      </w:r>
+    </w:p>
+    <w:p>
+      <w:pPr>
+        <w:pStyle w:val="ListParagraph"/>
+        <w:numPr>
+          <w:ilvl w:val="4"/>
+          <w:numId w:val="1"/>
+        </w:numPr>
+        <w:rPr>
+          <w:sz w:val="36"/>
+          <w:szCs w:val="36"/>
+        </w:rPr>
+      </w:pPr>
+    </w:p>
+    <w:p>
+      <w:pPr>
+        <w:pStyle w:val="ListParagraph"/>
+        <w:numPr>
+          <w:ilvl w:val="3"/>
+          <w:numId w:val="1"/>
+        </w:numPr>
+        <w:rPr>
+          <w:sz w:val="36"/>
+          <w:szCs w:val="36"/>
+        </w:rPr>
+      </w:pPr>
+      <w:r>
+        <w:rPr>
+          <w:sz w:val="36"/>
+          <w:szCs w:val="36"/>
+        </w:rPr>
+        <w:t>Test</w:t>
+      </w:r>
+      <w:r>
+        <w:rPr>
+          <w:sz w:val="36"/>
+          <w:szCs w:val="36"/>
+        </w:rPr>
+        <w:t>s</w:t>
+      </w:r>
+    </w:p>
+    <w:p>
+      <w:pPr>
+        <w:pStyle w:val="ListParagraph"/>
+        <w:numPr>
+          <w:ilvl w:val="4"/>
+          <w:numId w:val="1"/>
+        </w:numPr>
+        <w:rPr>
+          <w:sz w:val="36"/>
+          <w:szCs w:val="36"/>
+        </w:rPr>
+      </w:pPr>
+    </w:p>
+    <w:p>
+      <w:pPr>
+        <w:pStyle w:val="ListParagraph"/>
+        <w:numPr>
+          <w:ilvl w:val="3"/>
+          <w:numId w:val="1"/>
+        </w:numPr>
+        <w:rPr>
+          <w:sz w:val="36"/>
+          <w:szCs w:val="36"/>
+        </w:rPr>
+      </w:pPr>
+      <w:r>
+        <w:rPr>
+          <w:sz w:val="36"/>
+          <w:szCs w:val="36"/>
+        </w:rPr>
+        <w:t>Events</w:t>
+      </w:r>
+    </w:p>
+    <w:p>
+      <w:pPr>
+        <w:pStyle w:val="ListParagraph"/>
+        <w:numPr>
+          <w:ilvl w:val="3"/>
+          <w:numId w:val="1"/>
+        </w:numPr>
+        <w:rPr>
+          <w:sz w:val="36"/>
+          <w:szCs w:val="36"/>
+        </w:rPr>
+      </w:pPr>
+      <w:r>
+        <w:rPr>
+          <w:sz w:val="36"/>
+          <w:szCs w:val="36"/>
+        </w:rPr>
+        <w:t>Games</w:t>
+      </w:r>
+    </w:p>
+    <w:p>
+      <w:pPr>
+        <w:pStyle w:val="ListParagraph"/>
+        <w:numPr>
+          <w:ilvl w:val="4"/>
+          <w:numId w:val="1"/>
+        </w:numPr>
+        <w:rPr>
+          <w:sz w:val="36"/>
+          <w:szCs w:val="36"/>
+        </w:rPr>
+      </w:pPr>
+      <w:r>
+        <w:rPr>
+          <w:sz w:val="36"/>
+          <w:szCs w:val="36"/>
+        </w:rPr>
+        <w:t>Bubble</w:t>
+      </w:r>
+      <w:r>
+        <w:rPr>
+          <w:sz w:val="36"/>
+          <w:szCs w:val="36"/>
         </w:rPr>
         <w:t xml:space="preserve"> </w:t>
       </w:r>
       <w:r>
         <w:rPr>
-          <w:sz w:val="40"/>
-          <w:szCs w:val="40"/>
-        </w:rPr>
-        <w:t>(with list): pic, name, designation, contact details.</w:t>
+          <w:sz w:val="36"/>
+          <w:szCs w:val="36"/>
+        </w:rPr>
+        <w:t>(chars or string)</w:t>
+      </w:r>
+    </w:p>
+    <w:p>
+      <w:pPr>
+        <w:pStyle w:val="ListParagraph"/>
+        <w:numPr>
+          <w:ilvl w:val="4"/>
+          <w:numId w:val="1"/>
+        </w:numPr>
+        <w:rPr>
+          <w:sz w:val="36"/>
+          <w:szCs w:val="36"/>
+        </w:rPr>
+      </w:pPr>
+      <w:r>
+        <w:rPr>
+          <w:sz w:val="36"/>
+          <w:szCs w:val="36"/>
+        </w:rPr>
+        <w:t>Eye Test</w:t>
+      </w:r>
+    </w:p>
+    <w:p>
+      <w:pPr>
+        <w:pStyle w:val="ListParagraph"/>
+        <w:numPr>
+          <w:ilvl w:val="4"/>
+          <w:numId w:val="1"/>
+        </w:numPr>
+        <w:rPr>
+          <w:sz w:val="36"/>
+          <w:szCs w:val="36"/>
+        </w:rPr>
+      </w:pPr>
+      <w:r>
+        <w:rPr>
+          <w:sz w:val="36"/>
+          <w:szCs w:val="36"/>
+        </w:rPr>
+        <w:t>Colo</w:t>
+      </w:r>
+      <w:r>
+        <w:rPr>
+          <w:sz w:val="36"/>
+          <w:szCs w:val="36"/>
+        </w:rPr>
+        <w:t>u</w:t>
+      </w:r>
+      <w:r>
+        <w:rPr>
+          <w:sz w:val="36"/>
+          <w:szCs w:val="36"/>
+        </w:rPr>
+        <w:t>r correction</w:t>
+      </w:r>
+    </w:p>
+    <w:p>
+      <w:pPr>
+        <w:pStyle w:val="ListParagraph"/>
+        <w:numPr>
+          <w:ilvl w:val="4"/>
+          <w:numId w:val="1"/>
+        </w:numPr>
+        <w:rPr>
+          <w:sz w:val="36"/>
+          <w:szCs w:val="36"/>
+        </w:rPr>
+      </w:pPr>
+      <w:r>
+        <w:rPr>
+          <w:sz w:val="36"/>
+          <w:szCs w:val="36"/>
+        </w:rPr>
+        <w:t>Toll plaza: write car no to pass.</w:t>
       </w:r>
     </w:p>
     <w:p>
@@ -500,142 +1373,36 @@
           <w:numId w:val="1"/>
         </w:numPr>
         <w:rPr>
-          <w:sz w:val="40"/>
-          <w:szCs w:val="40"/>
-        </w:rPr>
-      </w:pPr>
-      <w:r>
-        <w:rPr>
-          <w:sz w:val="40"/>
-          <w:szCs w:val="40"/>
-        </w:rPr>
-        <w:t>Every click on individuals of the member will be redirected to the full detail page.</w:t>
-      </w:r>
-    </w:p>
-    <w:p>
-      <w:pPr>
-        <w:pStyle w:val="ListParagraph"/>
-        <w:numPr>
-          <w:ilvl w:val="2"/>
-          <w:numId w:val="1"/>
-        </w:numPr>
-        <w:rPr>
-          <w:sz w:val="40"/>
-          <w:szCs w:val="40"/>
-        </w:rPr>
-      </w:pPr>
-      <w:proofErr w:type="spellStart"/>
-      <w:r>
-        <w:rPr>
-          <w:sz w:val="40"/>
-          <w:szCs w:val="40"/>
-        </w:rPr>
-        <w:t>Signin</w:t>
-      </w:r>
-      <w:proofErr w:type="spellEnd"/>
-      <w:r>
-        <w:rPr>
-          <w:sz w:val="40"/>
-          <w:szCs w:val="40"/>
-        </w:rPr>
-        <w:t>/Signup</w:t>
-      </w:r>
-    </w:p>
-    <w:p>
-      <w:pPr>
-        <w:rPr>
-          <w:sz w:val="40"/>
-          <w:szCs w:val="40"/>
-        </w:rPr>
-      </w:pPr>
-      <w:r>
-        <w:rPr>
-          <w:sz w:val="40"/>
-          <w:szCs w:val="40"/>
-        </w:rPr>
-        <w:t>-------------------------------------------------------------------------</w:t>
-      </w:r>
-    </w:p>
-    <w:p>
-      <w:pPr>
-        <w:pStyle w:val="ListParagraph"/>
-        <w:numPr>
-          <w:ilvl w:val="1"/>
-          <w:numId w:val="1"/>
-        </w:numPr>
-        <w:rPr>
-          <w:sz w:val="40"/>
-          <w:szCs w:val="40"/>
-        </w:rPr>
-      </w:pPr>
-      <w:r>
-        <w:rPr>
-          <w:sz w:val="40"/>
-          <w:szCs w:val="40"/>
-        </w:rPr>
-        <w:t>Application:</w:t>
-      </w:r>
-    </w:p>
-    <w:p>
-      <w:pPr>
-        <w:pStyle w:val="ListParagraph"/>
-        <w:numPr>
-          <w:ilvl w:val="2"/>
-          <w:numId w:val="1"/>
-        </w:numPr>
-        <w:rPr>
-          <w:sz w:val="40"/>
-          <w:szCs w:val="40"/>
-        </w:rPr>
-      </w:pPr>
-      <w:proofErr w:type="spellStart"/>
-      <w:r>
-        <w:rPr>
-          <w:sz w:val="40"/>
-          <w:szCs w:val="40"/>
-        </w:rPr>
-        <w:t>Signin</w:t>
-      </w:r>
-      <w:proofErr w:type="spellEnd"/>
-      <w:r>
-        <w:rPr>
-          <w:sz w:val="40"/>
-          <w:szCs w:val="40"/>
-        </w:rPr>
-        <w:t>/signup</w:t>
-      </w:r>
-    </w:p>
-    <w:p>
-      <w:pPr>
-        <w:pStyle w:val="ListParagraph"/>
-        <w:numPr>
-          <w:ilvl w:val="2"/>
-          <w:numId w:val="1"/>
-        </w:numPr>
-        <w:rPr>
-          <w:sz w:val="40"/>
-          <w:szCs w:val="40"/>
-        </w:rPr>
-      </w:pPr>
-    </w:p>
-    <w:p>
-      <w:pPr>
-        <w:pStyle w:val="ListParagraph"/>
-        <w:numPr>
-          <w:ilvl w:val="2"/>
-          <w:numId w:val="1"/>
-        </w:numPr>
-        <w:rPr>
-          <w:sz w:val="40"/>
-          <w:szCs w:val="40"/>
-        </w:rPr>
-      </w:pPr>
-      <w:r>
-        <w:rPr>
-          <w:sz w:val="40"/>
-          <w:szCs w:val="40"/>
-        </w:rPr>
-        <w:t xml:space="preserve">Dashboard </w:t>
+          <w:sz w:val="36"/>
+          <w:szCs w:val="36"/>
+        </w:rPr>
+      </w:pPr>
+      <w:r>
+        <w:rPr>
+          <w:sz w:val="36"/>
+          <w:szCs w:val="36"/>
+        </w:rPr>
+        <w:t>My rank</w:t>
+      </w:r>
+    </w:p>
+    <w:p>
+      <w:pPr>
+        <w:pStyle w:val="ListParagraph"/>
+        <w:numPr>
+          <w:ilvl w:val="4"/>
+          <w:numId w:val="1"/>
+        </w:numPr>
+        <w:rPr>
+          <w:sz w:val="36"/>
+          <w:szCs w:val="36"/>
+        </w:rPr>
+      </w:pPr>
+      <w:r>
+        <w:rPr>
+          <w:sz w:val="36"/>
+          <w:szCs w:val="36"/>
+        </w:rPr>
+        <w:t>List of all candidates globally</w:t>
       </w:r>
     </w:p>
     <w:p>
@@ -645,17 +1412,20 @@
           <w:ilvl w:val="3"/>
           <w:numId w:val="1"/>
         </w:numPr>
-        <w:rPr>
-          <w:sz w:val="40"/>
-          <w:szCs w:val="40"/>
-        </w:rPr>
-      </w:pPr>
-      <w:r>
-        <w:rPr>
-          <w:sz w:val="40"/>
-          <w:szCs w:val="40"/>
-        </w:rPr>
-        <w:t>Community</w:t>
+      </w:pPr>
+      <w:r>
+        <w:rPr>
+          <w:sz w:val="36"/>
+          <w:szCs w:val="36"/>
+        </w:rPr>
+        <w:t>Result</w:t>
+      </w:r>
+      <w:r>
+        <w:rPr>
+          <w:sz w:val="36"/>
+          <w:szCs w:val="36"/>
+        </w:rPr>
+        <w:t>s</w:t>
       </w:r>
     </w:p>
     <w:p>
@@ -665,17 +1435,13 @@
           <w:ilvl w:val="3"/>
           <w:numId w:val="1"/>
         </w:numPr>
-        <w:rPr>
-          <w:sz w:val="40"/>
-          <w:szCs w:val="40"/>
-        </w:rPr>
-      </w:pPr>
-      <w:r>
-        <w:rPr>
-          <w:sz w:val="40"/>
-          <w:szCs w:val="40"/>
-        </w:rPr>
-        <w:t>My rank</w:t>
+      </w:pPr>
+      <w:r>
+        <w:rPr>
+          <w:sz w:val="36"/>
+          <w:szCs w:val="36"/>
+        </w:rPr>
+        <w:t>Refer and Earn</w:t>
       </w:r>
     </w:p>
     <w:p>
@@ -685,27 +1451,14 @@
           <w:ilvl w:val="3"/>
           <w:numId w:val="1"/>
         </w:numPr>
-        <w:rPr>
-          <w:sz w:val="40"/>
-          <w:szCs w:val="40"/>
-        </w:rPr>
-      </w:pPr>
-      <w:r>
-        <w:rPr>
-          <w:sz w:val="40"/>
-          <w:szCs w:val="40"/>
-        </w:rPr>
-        <w:t xml:space="preserve">Total test done/max </w:t>
-      </w:r>
-      <w:proofErr w:type="gramStart"/>
-      <w:r>
-        <w:rPr>
-          <w:sz w:val="40"/>
-          <w:szCs w:val="40"/>
-        </w:rPr>
-        <w:t>speed</w:t>
-      </w:r>
-      <w:proofErr w:type="gramEnd"/>
+      </w:pPr>
+      <w:r>
+        <w:rPr>
+          <w:sz w:val="36"/>
+          <w:szCs w:val="36"/>
+        </w:rPr>
+        <w:t>Community(soon)</w:t>
+      </w:r>
     </w:p>
     <w:p>
       <w:pPr>
@@ -714,50 +1467,13 @@
           <w:ilvl w:val="3"/>
           <w:numId w:val="1"/>
         </w:numPr>
-        <w:rPr>
-          <w:sz w:val="40"/>
-          <w:szCs w:val="40"/>
-        </w:rPr>
-      </w:pPr>
-      <w:r>
-        <w:rPr>
-          <w:sz w:val="40"/>
-          <w:szCs w:val="40"/>
-        </w:rPr>
-        <w:t>notifications</w:t>
-      </w:r>
-    </w:p>
-    <w:p>
-      <w:pPr>
-        <w:pStyle w:val="ListParagraph"/>
-        <w:numPr>
-          <w:ilvl w:val="2"/>
-          <w:numId w:val="1"/>
-        </w:numPr>
-        <w:rPr>
-          <w:sz w:val="40"/>
-          <w:szCs w:val="40"/>
-        </w:rPr>
-      </w:pPr>
-    </w:p>
-    <w:p>
-      <w:pPr>
-        <w:pStyle w:val="ListParagraph"/>
-        <w:numPr>
-          <w:ilvl w:val="2"/>
-          <w:numId w:val="1"/>
-        </w:numPr>
-        <w:rPr>
-          <w:sz w:val="40"/>
-          <w:szCs w:val="40"/>
-        </w:rPr>
-      </w:pPr>
-      <w:r>
-        <w:rPr>
-          <w:sz w:val="40"/>
-          <w:szCs w:val="40"/>
-        </w:rPr>
-        <w:t>Profile</w:t>
+      </w:pPr>
+      <w:r>
+        <w:rPr>
+          <w:sz w:val="36"/>
+          <w:szCs w:val="36"/>
+        </w:rPr>
+        <w:t>Support</w:t>
       </w:r>
     </w:p>
     <w:p>
@@ -767,17 +1483,13 @@
           <w:ilvl w:val="3"/>
           <w:numId w:val="1"/>
         </w:numPr>
-        <w:rPr>
-          <w:sz w:val="40"/>
-          <w:szCs w:val="40"/>
-        </w:rPr>
-      </w:pPr>
-      <w:r>
-        <w:rPr>
-          <w:sz w:val="40"/>
-          <w:szCs w:val="40"/>
-        </w:rPr>
-        <w:t>Details</w:t>
+      </w:pPr>
+      <w:r>
+        <w:rPr>
+          <w:sz w:val="36"/>
+          <w:szCs w:val="36"/>
+        </w:rPr>
+        <w:t>About</w:t>
       </w:r>
     </w:p>
     <w:p>
@@ -787,36 +1499,14 @@
           <w:ilvl w:val="3"/>
           <w:numId w:val="1"/>
         </w:numPr>
-        <w:rPr>
-          <w:sz w:val="40"/>
-          <w:szCs w:val="40"/>
-        </w:rPr>
-      </w:pPr>
-      <w:proofErr w:type="spellStart"/>
-      <w:r>
-        <w:rPr>
-          <w:sz w:val="40"/>
-          <w:szCs w:val="40"/>
-        </w:rPr>
-        <w:t>Calender</w:t>
-      </w:r>
-      <w:proofErr w:type="spellEnd"/>
-      <w:r>
-        <w:rPr>
-          <w:sz w:val="40"/>
-          <w:szCs w:val="40"/>
-        </w:rPr>
-        <w:t xml:space="preserve"> wise test list like </w:t>
-      </w:r>
-      <w:proofErr w:type="spellStart"/>
-      <w:r>
-        <w:rPr>
-          <w:sz w:val="40"/>
-          <w:szCs w:val="40"/>
-        </w:rPr>
-        <w:t>github</w:t>
-      </w:r>
-      <w:proofErr w:type="spellEnd"/>
+      </w:pPr>
+      <w:r>
+        <w:rPr>
+          <w:sz w:val="36"/>
+          <w:szCs w:val="36"/>
+        </w:rPr>
+        <w:t>Terms of Services</w:t>
+      </w:r>
     </w:p>
     <w:p>
       <w:pPr>
@@ -825,25 +1515,242 @@
           <w:ilvl w:val="3"/>
           <w:numId w:val="1"/>
         </w:numPr>
-        <w:rPr>
-          <w:sz w:val="40"/>
-          <w:szCs w:val="40"/>
-        </w:rPr>
-      </w:pPr>
-      <w:r>
-        <w:rPr>
-          <w:sz w:val="40"/>
-          <w:szCs w:val="40"/>
-        </w:rPr>
-        <w:t>Change password</w:t>
-      </w:r>
-    </w:p>
+      </w:pPr>
+      <w:r>
+        <w:rPr>
+          <w:sz w:val="36"/>
+          <w:szCs w:val="36"/>
+        </w:rPr>
+        <w:t>Privacy Policy</w:t>
+      </w:r>
+      <w:r>
+        <w:t xml:space="preserve"> </w:t>
+      </w:r>
+    </w:p>
+    <w:p/>
+    <w:p/>
+    <w:p/>
+    <w:p/>
+    <w:p/>
+    <w:p/>
+    <w:p/>
+    <w:p>
+      <w:r>
+        <w:lastRenderedPageBreak/>
+        <w:t xml:space="preserve">Note: </w:t>
+      </w:r>
+    </w:p>
+    <w:p>
+      <w:pPr>
+        <w:pStyle w:val="ListParagraph"/>
+        <w:numPr>
+          <w:ilvl w:val="0"/>
+          <w:numId w:val="2"/>
+        </w:numPr>
+      </w:pPr>
+      <w:r>
+        <w:t>Create a popup speed calculator to give speed detail from every typing.</w:t>
+      </w:r>
+    </w:p>
+    <w:p>
+      <w:pPr>
+        <w:pStyle w:val="ListParagraph"/>
+        <w:numPr>
+          <w:ilvl w:val="0"/>
+          <w:numId w:val="2"/>
+        </w:numPr>
+      </w:pPr>
+    </w:p>
+    <w:p/>
+    <w:p/>
     <w:p>
       <w:r>
         <w:rPr>
           <w:noProof/>
-        </w:rPr>
-        <w:lastRenderedPageBreak/>
+          <w:sz w:val="20"/>
+          <w:szCs w:val="20"/>
+        </w:rPr>
+        <mc:AlternateContent>
+          <mc:Choice Requires="wps">
+            <w:drawing>
+              <wp:anchor distT="0" distB="0" distL="114300" distR="114300" simplePos="0" relativeHeight="251659263" behindDoc="0" locked="0" layoutInCell="1" allowOverlap="1" wp14:anchorId="26697E55" wp14:editId="6784FB1C">
+                <wp:simplePos x="0" y="0"/>
+                <wp:positionH relativeFrom="margin">
+                  <wp:align>left</wp:align>
+                </wp:positionH>
+                <wp:positionV relativeFrom="paragraph">
+                  <wp:posOffset>38100</wp:posOffset>
+                </wp:positionV>
+                <wp:extent cx="5867400" cy="8703310"/>
+                <wp:effectExtent l="0" t="0" r="0" b="2540"/>
+                <wp:wrapNone/>
+                <wp:docPr id="1" name="Rectangle 1"/>
+                <wp:cNvGraphicFramePr/>
+                <a:graphic xmlns:a="http://schemas.openxmlformats.org/drawingml/2006/main">
+                  <a:graphicData uri="http://schemas.microsoft.com/office/word/2010/wordprocessingShape">
+                    <wps:wsp>
+                      <wps:cNvSpPr/>
+                      <wps:spPr>
+                        <a:xfrm>
+                          <a:off x="0" y="0"/>
+                          <a:ext cx="5867400" cy="8703310"/>
+                        </a:xfrm>
+                        <a:prstGeom prst="rect">
+                          <a:avLst/>
+                        </a:prstGeom>
+                        <a:solidFill>
+                          <a:schemeClr val="bg1">
+                            <a:lumMod val="95000"/>
+                          </a:schemeClr>
+                        </a:solidFill>
+                        <a:ln>
+                          <a:noFill/>
+                        </a:ln>
+                      </wps:spPr>
+                      <wps:style>
+                        <a:lnRef idx="2">
+                          <a:schemeClr val="accent1">
+                            <a:shade val="15000"/>
+                          </a:schemeClr>
+                        </a:lnRef>
+                        <a:fillRef idx="1">
+                          <a:schemeClr val="accent1"/>
+                        </a:fillRef>
+                        <a:effectRef idx="0">
+                          <a:schemeClr val="accent1"/>
+                        </a:effectRef>
+                        <a:fontRef idx="minor">
+                          <a:schemeClr val="lt1"/>
+                        </a:fontRef>
+                      </wps:style>
+                      <wps:bodyPr rot="0" spcFirstLastPara="0" vertOverflow="overflow" horzOverflow="overflow" vert="horz" wrap="square" lIns="91440" tIns="45720" rIns="91440" bIns="45720" numCol="1" spcCol="0" rtlCol="0" fromWordArt="0" anchor="ctr" anchorCtr="0" forceAA="0" compatLnSpc="1">
+                        <a:prstTxWarp prst="textNoShape">
+                          <a:avLst/>
+                        </a:prstTxWarp>
+                        <a:noAutofit/>
+                      </wps:bodyPr>
+                    </wps:wsp>
+                  </a:graphicData>
+                </a:graphic>
+                <wp14:sizeRelH relativeFrom="page">
+                  <wp14:pctWidth>0</wp14:pctWidth>
+                </wp14:sizeRelH>
+                <wp14:sizeRelV relativeFrom="page">
+                  <wp14:pctHeight>0</wp14:pctHeight>
+                </wp14:sizeRelV>
+              </wp:anchor>
+            </w:drawing>
+          </mc:Choice>
+          <mc:Fallback>
+            <w:pict>
+              <v:rect w14:anchorId="6CA11E96" id="Rectangle 1" o:spid="_x0000_s1026" style="position:absolute;margin-left:0;margin-top:3pt;width:462pt;height:685.3pt;z-index:251659263;visibility:visible;mso-wrap-style:square;mso-width-percent:0;mso-height-percent:0;mso-wrap-distance-left:9pt;mso-wrap-distance-top:0;mso-wrap-distance-right:9pt;mso-wrap-distance-bottom:0;mso-position-horizontal:left;mso-position-horizontal-relative:margin;mso-position-vertical:absolute;mso-position-vertical-relative:text;mso-width-percent:0;mso-height-percent:0;mso-width-relative:page;mso-height-relative:page;v-text-anchor:middle" o:gfxdata="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" fillcolor="#f2f2f2 [3052]" stroked="f" strokeweight="1pt">
+                <w10:wrap anchorx="margin"/>
+              </v:rect>
+            </w:pict>
+          </mc:Fallback>
+        </mc:AlternateContent>
+      </w:r>
+    </w:p>
+    <w:p>
+      <w:pPr>
+        <w:pStyle w:val="ListParagraph"/>
+        <w:numPr>
+          <w:ilvl w:val="3"/>
+          <w:numId w:val="1"/>
+        </w:numPr>
+        <w:rPr>
+          <w:sz w:val="20"/>
+          <w:szCs w:val="20"/>
+        </w:rPr>
+      </w:pPr>
+      <w:r>
+        <w:rPr>
+          <w:noProof/>
+          <w:sz w:val="20"/>
+          <w:szCs w:val="20"/>
+        </w:rPr>
+        <mc:AlternateContent>
+          <mc:Choice Requires="wps">
+            <w:drawing>
+              <wp:anchor distT="0" distB="0" distL="114300" distR="114300" simplePos="0" relativeHeight="251660288" behindDoc="0" locked="0" layoutInCell="1" allowOverlap="1" wp14:anchorId="08DA5F64" wp14:editId="462498B7">
+                <wp:simplePos x="0" y="0"/>
+                <wp:positionH relativeFrom="column">
+                  <wp:posOffset>34290</wp:posOffset>
+                </wp:positionH>
+                <wp:positionV relativeFrom="paragraph">
+                  <wp:posOffset>-273685</wp:posOffset>
+                </wp:positionV>
+                <wp:extent cx="5752532" cy="573206"/>
+                <wp:effectExtent l="0" t="0" r="635" b="0"/>
+                <wp:wrapNone/>
+                <wp:docPr id="2" name="Rectangle 2"/>
+                <wp:cNvGraphicFramePr/>
+                <a:graphic xmlns:a="http://schemas.openxmlformats.org/drawingml/2006/main">
+                  <a:graphicData uri="http://schemas.microsoft.com/office/word/2010/wordprocessingShape">
+                    <wps:wsp>
+                      <wps:cNvSpPr/>
+                      <wps:spPr>
+                        <a:xfrm>
+                          <a:off x="0" y="0"/>
+                          <a:ext cx="5752532" cy="573206"/>
+                        </a:xfrm>
+                        <a:prstGeom prst="rect">
+                          <a:avLst/>
+                        </a:prstGeom>
+                        <a:solidFill>
+                          <a:schemeClr val="accent5">
+                            <a:lumMod val="20000"/>
+                            <a:lumOff val="80000"/>
+                          </a:schemeClr>
+                        </a:solidFill>
+                        <a:ln>
+                          <a:noFill/>
+                        </a:ln>
+                      </wps:spPr>
+                      <wps:style>
+                        <a:lnRef idx="2">
+                          <a:schemeClr val="accent1">
+                            <a:shade val="15000"/>
+                          </a:schemeClr>
+                        </a:lnRef>
+                        <a:fillRef idx="1">
+                          <a:schemeClr val="accent1"/>
+                        </a:fillRef>
+                        <a:effectRef idx="0">
+                          <a:schemeClr val="accent1"/>
+                        </a:effectRef>
+                        <a:fontRef idx="minor">
+                          <a:schemeClr val="lt1"/>
+                        </a:fontRef>
+                      </wps:style>
+                      <wps:bodyPr rot="0" spcFirstLastPara="0" vertOverflow="overflow" horzOverflow="overflow" vert="horz" wrap="square" lIns="91440" tIns="45720" rIns="91440" bIns="45720" numCol="1" spcCol="0" rtlCol="0" fromWordArt="0" anchor="ctr" anchorCtr="0" forceAA="0" compatLnSpc="1">
+                        <a:prstTxWarp prst="textNoShape">
+                          <a:avLst/>
+                        </a:prstTxWarp>
+                        <a:noAutofit/>
+                      </wps:bodyPr>
+                    </wps:wsp>
+                  </a:graphicData>
+                </a:graphic>
+                <wp14:sizeRelV relativeFrom="margin">
+                  <wp14:pctHeight>0</wp14:pctHeight>
+                </wp14:sizeRelV>
+              </wp:anchor>
+            </w:drawing>
+          </mc:Choice>
+          <mc:Fallback>
+            <w:pict>
+              <v:rect w14:anchorId="3B5DBCFB" id="Rectangle 2" o:spid="_x0000_s1026" style="position:absolute;margin-left:2.7pt;margin-top:-21.55pt;width:452.95pt;height:45.15pt;z-index:251660288;visibility:visible;mso-wrap-style:square;mso-height-percent:0;mso-wrap-distance-left:9pt;mso-wrap-distance-top:0;mso-wrap-distance-right:9pt;mso-wrap-distance-bottom:0;mso-position-horizontal:absolute;mso-position-horizontal-relative:text;mso-position-vertical:absolute;mso-position-vertical-relative:text;mso-height-percent:0;mso-height-relative:margin;v-text-anchor:middle" o:gfxdata="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" fillcolor="#deeaf6 [664]" stroked="f" strokeweight="1pt"/>
+            </w:pict>
+          </mc:Fallback>
+        </mc:AlternateContent>
+      </w:r>
+      <w:r>
+        <w:rPr>
+          <w:noProof/>
+          <w:sz w:val="20"/>
+          <w:szCs w:val="20"/>
+        </w:rPr>
         <mc:AlternateContent>
           <mc:Choice Requires="wps">
             <w:drawing>
@@ -918,7 +1825,7 @@
                 <v:stroke joinstyle="miter"/>
                 <v:path gradientshapeok="t" o:connecttype="rect"/>
               </v:shapetype>
-              <v:shape id="Text Box 6" o:spid="_x0000_s1026" type="#_x0000_t202" style="position:absolute;margin-left:311.75pt;margin-top:-9.45pt;width:47.25pt;height:21.45pt;z-index:251666432;visibility:visible;mso-wrap-style:square;mso-width-percent:0;mso-height-percent:0;mso-wrap-distance-left:9pt;mso-wrap-distance-top:0;mso-wrap-distance-right:9pt;mso-wrap-distance-bottom:0;mso-position-horizontal:absolute;mso-position-horizontal-relative:text;mso-position-vertical:absolute;mso-position-vertical-relative:text;mso-width-percent:0;mso-height-percent:0;mso-width-relative:margin;mso-height-relative:margin;v-text-anchor:top" o:gfxdata="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" filled="f" stroked="f" strokeweight=".5pt">
+              <v:shape id="Text Box 6" o:spid="_x0000_s1026" type="#_x0000_t202" style="position:absolute;left:0;text-align:left;margin-left:311.75pt;margin-top:-9.45pt;width:47.25pt;height:21.45pt;z-index:251666432;visibility:visible;mso-wrap-style:square;mso-width-percent:0;mso-height-percent:0;mso-wrap-distance-left:9pt;mso-wrap-distance-top:0;mso-wrap-distance-right:9pt;mso-wrap-distance-bottom:0;mso-position-horizontal:absolute;mso-position-horizontal-relative:text;mso-position-vertical:absolute;mso-position-vertical-relative:text;mso-width-percent:0;mso-height-percent:0;mso-width-relative:margin;mso-height-relative:margin;v-text-anchor:top" o:gfxdata="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" filled="f" stroked="f" strokeweight=".5pt">
                 <v:textbox>
                   <w:txbxContent>
                     <w:p>
@@ -944,6 +1851,8 @@
       <w:r>
         <w:rPr>
           <w:noProof/>
+          <w:sz w:val="20"/>
+          <w:szCs w:val="20"/>
         </w:rPr>
         <mc:AlternateContent>
           <mc:Choice Requires="wps">
@@ -990,16 +1899,8 @@
                               <w:rPr>
                                 <w:lang w:val="en-GB"/>
                               </w:rPr>
-                              <w:t xml:space="preserve">Sign in/Sign </w:t>
+                              <w:t>Sign in/Sign out</w:t>
                             </w:r>
-                            <w:proofErr w:type="gramStart"/>
-                            <w:r>
-                              <w:rPr>
-                                <w:lang w:val="en-GB"/>
-                              </w:rPr>
-                              <w:t>out</w:t>
-                            </w:r>
-                            <w:proofErr w:type="gramEnd"/>
                           </w:p>
                         </w:txbxContent>
                       </wps:txbx>
@@ -1023,7 +1924,7 @@
           </mc:Choice>
           <mc:Fallback>
             <w:pict>
-              <v:shape w14:anchorId="02226A42" id="Text Box 7" o:spid="_x0000_s1027" type="#_x0000_t202" style="position:absolute;margin-left:359.65pt;margin-top:-10.7pt;width:85.95pt;height:21.45pt;z-index:251668480;visibility:visible;mso-wrap-style:square;mso-width-percent:0;mso-height-percent:0;mso-wrap-distance-left:9pt;mso-wrap-distance-top:0;mso-wrap-distance-right:9pt;mso-wrap-distance-bottom:0;mso-position-horizontal:absolute;mso-position-horizontal-relative:text;mso-position-vertical:absolute;mso-position-vertical-relative:text;mso-width-percent:0;mso-height-percent:0;mso-width-relative:margin;mso-height-relative:margin;v-text-anchor:top" o:gfxdata="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" filled="f" stroked="f" strokeweight=".5pt">
+              <v:shape w14:anchorId="02226A42" id="Text Box 7" o:spid="_x0000_s1027" type="#_x0000_t202" style="position:absolute;left:0;text-align:left;margin-left:359.65pt;margin-top:-10.7pt;width:85.95pt;height:21.45pt;z-index:251668480;visibility:visible;mso-wrap-style:square;mso-width-percent:0;mso-height-percent:0;mso-wrap-distance-left:9pt;mso-wrap-distance-top:0;mso-wrap-distance-right:9pt;mso-wrap-distance-bottom:0;mso-position-horizontal:absolute;mso-position-horizontal-relative:text;mso-position-vertical:absolute;mso-position-vertical-relative:text;mso-width-percent:0;mso-height-percent:0;mso-width-relative:margin;mso-height-relative:margin;v-text-anchor:top" o:gfxdata="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" filled="f" stroked="f" strokeweight=".5pt">
                 <v:textbox>
                   <w:txbxContent>
                     <w:p>
@@ -1036,16 +1937,8 @@
                         <w:rPr>
                           <w:lang w:val="en-GB"/>
                         </w:rPr>
-                        <w:t xml:space="preserve">Sign in/Sign </w:t>
+                        <w:t>Sign in/Sign out</w:t>
                       </w:r>
-                      <w:proofErr w:type="gramStart"/>
-                      <w:r>
-                        <w:rPr>
-                          <w:lang w:val="en-GB"/>
-                        </w:rPr>
-                        <w:t>out</w:t>
-                      </w:r>
-                      <w:proofErr w:type="gramEnd"/>
                     </w:p>
                   </w:txbxContent>
                 </v:textbox>
@@ -1057,6 +1950,8 @@
       <w:r>
         <w:rPr>
           <w:noProof/>
+          <w:sz w:val="20"/>
+          <w:szCs w:val="20"/>
         </w:rPr>
         <mc:AlternateContent>
           <mc:Choice Requires="wps">
@@ -1128,7 +2023,7 @@
           </mc:Choice>
           <mc:Fallback>
             <w:pict>
-              <v:shape w14:anchorId="3CFDE38A" id="Text Box 5" o:spid="_x0000_s1028" type="#_x0000_t202" style="position:absolute;margin-left:269.1pt;margin-top:-9.5pt;width:47.25pt;height:21.45pt;z-index:251664384;visibility:visible;mso-wrap-style:square;mso-width-percent:0;mso-height-percent:0;mso-wrap-distance-left:9pt;mso-wrap-distance-top:0;mso-wrap-distance-right:9pt;mso-wrap-distance-bottom:0;mso-position-horizontal:absolute;mso-position-horizontal-relative:text;mso-position-vertical:absolute;mso-position-vertical-relative:text;mso-width-percent:0;mso-height-percent:0;mso-width-relative:margin;mso-height-relative:margin;v-text-anchor:top" o:gfxdata="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" filled="f" stroked="f" strokeweight=".5pt">
+              <v:shape w14:anchorId="3CFDE38A" id="Text Box 5" o:spid="_x0000_s1028" type="#_x0000_t202" style="position:absolute;left:0;text-align:left;margin-left:269.1pt;margin-top:-9.5pt;width:47.25pt;height:21.45pt;z-index:251664384;visibility:visible;mso-wrap-style:square;mso-width-percent:0;mso-height-percent:0;mso-wrap-distance-left:9pt;mso-wrap-distance-top:0;mso-wrap-distance-right:9pt;mso-wrap-distance-bottom:0;mso-position-horizontal:absolute;mso-position-horizontal-relative:text;mso-position-vertical:absolute;mso-position-vertical-relative:text;mso-width-percent:0;mso-height-percent:0;mso-width-relative:margin;mso-height-relative:margin;v-text-anchor:top" o:gfxdata="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" filled="f" stroked="f" strokeweight=".5pt">
                 <v:textbox>
                   <w:txbxContent>
                     <w:p>
@@ -1154,6 +2049,8 @@
       <w:r>
         <w:rPr>
           <w:noProof/>
+          <w:sz w:val="20"/>
+          <w:szCs w:val="20"/>
         </w:rPr>
         <mc:AlternateContent>
           <mc:Choice Requires="wps">
@@ -1225,7 +2122,7 @@
           </mc:Choice>
           <mc:Fallback>
             <w:pict>
-              <v:shape w14:anchorId="5B280FD6" id="Text Box 4" o:spid="_x0000_s1029" type="#_x0000_t202" style="position:absolute;margin-left:221.45pt;margin-top:-9.65pt;width:47.25pt;height:21.45pt;z-index:251662336;visibility:visible;mso-wrap-style:square;mso-width-percent:0;mso-height-percent:0;mso-wrap-distance-left:9pt;mso-wrap-distance-top:0;mso-wrap-distance-right:9pt;mso-wrap-distance-bottom:0;mso-position-horizontal:absolute;mso-position-horizontal-relative:text;mso-position-vertical:absolute;mso-position-vertical-relative:text;mso-width-percent:0;mso-height-percent:0;mso-width-relative:margin;mso-height-relative:margin;v-text-anchor:top" o:gfxdata="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" filled="f" stroked="f" strokeweight=".5pt">
+              <v:shape w14:anchorId="5B280FD6" id="Text Box 4" o:spid="_x0000_s1029" type="#_x0000_t202" style="position:absolute;left:0;text-align:left;margin-left:221.45pt;margin-top:-9.65pt;width:47.25pt;height:21.45pt;z-index:251662336;visibility:visible;mso-wrap-style:square;mso-width-percent:0;mso-height-percent:0;mso-wrap-distance-left:9pt;mso-wrap-distance-top:0;mso-wrap-distance-right:9pt;mso-wrap-distance-bottom:0;mso-position-horizontal:absolute;mso-position-horizontal-relative:text;mso-position-vertical:absolute;mso-position-vertical-relative:text;mso-width-percent:0;mso-height-percent:0;mso-width-relative:margin;mso-height-relative:margin;v-text-anchor:top" o:gfxdata="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" filled="f" stroked="f" strokeweight=".5pt">
                 <v:textbox>
                   <w:txbxContent>
                     <w:p>
@@ -1251,11 +2148,13 @@
       <w:r>
         <w:rPr>
           <w:noProof/>
+          <w:sz w:val="20"/>
+          <w:szCs w:val="20"/>
         </w:rPr>
         <mc:AlternateContent>
           <mc:Choice Requires="wps">
             <w:drawing>
-              <wp:anchor distT="0" distB="0" distL="114300" distR="114300" simplePos="0" relativeHeight="251661312" behindDoc="0" locked="0" layoutInCell="1" allowOverlap="1" wp14:anchorId="09EF44F0" wp14:editId="00AE8837">
+              <wp:anchor distT="0" distB="0" distL="114300" distR="114300" simplePos="0" relativeHeight="251661312" behindDoc="0" locked="0" layoutInCell="1" allowOverlap="1" wp14:anchorId="09EF44F0" wp14:editId="36B35AC7">
                 <wp:simplePos x="0" y="0"/>
                 <wp:positionH relativeFrom="column">
                   <wp:posOffset>95534</wp:posOffset>
@@ -1317,159 +2216,9 @@
           </mc:Choice>
           <mc:Fallback>
             <w:pict>
-              <v:roundrect w14:anchorId="7DB72DC7" id="Rectangle: Rounded Corners 3" o:spid="_x0000_s1026" style="position:absolute;margin-left:7.5pt;margin-top:-16.1pt;width:92.95pt;height:32.25pt;z-index:251661312;visibility:visible;mso-wrap-style:square;mso-wrap-distance-left:9pt;mso-wrap-distance-top:0;mso-wrap-distance-right:9pt;mso-wrap-distance-bottom:0;mso-position-horizontal:absolute;mso-position-horizontal-relative:text;mso-position-vertical:absolute;mso-position-vertical-relative:text;v-text-anchor:middle" arcsize="10923f" o:gfxdata="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" fillcolor="white [3212]" stroked="f" strokeweight="1pt">
+              <v:roundrect w14:anchorId="57D9D5FC" id="Rectangle: Rounded Corners 3" o:spid="_x0000_s1026" style="position:absolute;margin-left:7.5pt;margin-top:-16.1pt;width:92.95pt;height:32.25pt;z-index:251661312;visibility:visible;mso-wrap-style:square;mso-wrap-distance-left:9pt;mso-wrap-distance-top:0;mso-wrap-distance-right:9pt;mso-wrap-distance-bottom:0;mso-position-horizontal:absolute;mso-position-horizontal-relative:text;mso-position-vertical:absolute;mso-position-vertical-relative:text;v-text-anchor:middle" arcsize="10923f" o:gfxdata="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" fillcolor="white [3212]" stroked="f" strokeweight="1pt">
                 <v:stroke joinstyle="miter"/>
               </v:roundrect>
-            </w:pict>
-          </mc:Fallback>
-        </mc:AlternateContent>
-      </w:r>
-      <w:r>
-        <w:rPr>
-          <w:noProof/>
-        </w:rPr>
-        <mc:AlternateContent>
-          <mc:Choice Requires="wps">
-            <w:drawing>
-              <wp:anchor distT="0" distB="0" distL="114300" distR="114300" simplePos="0" relativeHeight="251660288" behindDoc="0" locked="0" layoutInCell="1" allowOverlap="1" wp14:anchorId="08DA5F64" wp14:editId="29F95179">
-                <wp:simplePos x="0" y="0"/>
-                <wp:positionH relativeFrom="column">
-                  <wp:posOffset>-27296</wp:posOffset>
-                </wp:positionH>
-                <wp:positionV relativeFrom="paragraph">
-                  <wp:posOffset>-266130</wp:posOffset>
-                </wp:positionV>
-                <wp:extent cx="5752532" cy="573206"/>
-                <wp:effectExtent l="0" t="0" r="635" b="0"/>
-                <wp:wrapNone/>
-                <wp:docPr id="2" name="Rectangle 2"/>
-                <wp:cNvGraphicFramePr/>
-                <a:graphic xmlns:a="http://schemas.openxmlformats.org/drawingml/2006/main">
-                  <a:graphicData uri="http://schemas.microsoft.com/office/word/2010/wordprocessingShape">
-                    <wps:wsp>
-                      <wps:cNvSpPr/>
-                      <wps:spPr>
-                        <a:xfrm>
-                          <a:off x="0" y="0"/>
-                          <a:ext cx="5752532" cy="573206"/>
-                        </a:xfrm>
-                        <a:prstGeom prst="rect">
-                          <a:avLst/>
-                        </a:prstGeom>
-                        <a:solidFill>
-                          <a:schemeClr val="accent5">
-                            <a:lumMod val="20000"/>
-                            <a:lumOff val="80000"/>
-                          </a:schemeClr>
-                        </a:solidFill>
-                        <a:ln>
-                          <a:noFill/>
-                        </a:ln>
-                      </wps:spPr>
-                      <wps:style>
-                        <a:lnRef idx="2">
-                          <a:schemeClr val="accent1">
-                            <a:shade val="15000"/>
-                          </a:schemeClr>
-                        </a:lnRef>
-                        <a:fillRef idx="1">
-                          <a:schemeClr val="accent1"/>
-                        </a:fillRef>
-                        <a:effectRef idx="0">
-                          <a:schemeClr val="accent1"/>
-                        </a:effectRef>
-                        <a:fontRef idx="minor">
-                          <a:schemeClr val="lt1"/>
-                        </a:fontRef>
-                      </wps:style>
-                      <wps:bodyPr rot="0" spcFirstLastPara="0" vertOverflow="overflow" horzOverflow="overflow" vert="horz" wrap="square" lIns="91440" tIns="45720" rIns="91440" bIns="45720" numCol="1" spcCol="0" rtlCol="0" fromWordArt="0" anchor="ctr" anchorCtr="0" forceAA="0" compatLnSpc="1">
-                        <a:prstTxWarp prst="textNoShape">
-                          <a:avLst/>
-                        </a:prstTxWarp>
-                        <a:noAutofit/>
-                      </wps:bodyPr>
-                    </wps:wsp>
-                  </a:graphicData>
-                </a:graphic>
-                <wp14:sizeRelV relativeFrom="margin">
-                  <wp14:pctHeight>0</wp14:pctHeight>
-                </wp14:sizeRelV>
-              </wp:anchor>
-            </w:drawing>
-          </mc:Choice>
-          <mc:Fallback>
-            <w:pict>
-              <v:rect w14:anchorId="04EDD8F0" id="Rectangle 2" o:spid="_x0000_s1026" style="position:absolute;margin-left:-2.15pt;margin-top:-20.95pt;width:452.95pt;height:45.15pt;z-index:251660288;visibility:visible;mso-wrap-style:square;mso-height-percent:0;mso-wrap-distance-left:9pt;mso-wrap-distance-top:0;mso-wrap-distance-right:9pt;mso-wrap-distance-bottom:0;mso-position-horizontal:absolute;mso-position-horizontal-relative:text;mso-position-vertical:absolute;mso-position-vertical-relative:text;mso-height-percent:0;mso-height-relative:margin;v-text-anchor:middle" o:gfxdata="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" fillcolor="#deeaf6 [664]" stroked="f" strokeweight="1pt"/>
-            </w:pict>
-          </mc:Fallback>
-        </mc:AlternateContent>
-      </w:r>
-      <w:r>
-        <w:rPr>
-          <w:noProof/>
-        </w:rPr>
-        <mc:AlternateContent>
-          <mc:Choice Requires="wps">
-            <w:drawing>
-              <wp:inline distT="0" distB="0" distL="0" distR="0" wp14:anchorId="7A0C0214" wp14:editId="7BBED7F2">
-                <wp:extent cx="5772150" cy="8765627"/>
-                <wp:effectExtent l="0" t="0" r="0" b="0"/>
-                <wp:docPr id="1" name="Rectangle 1"/>
-                <wp:cNvGraphicFramePr/>
-                <a:graphic xmlns:a="http://schemas.openxmlformats.org/drawingml/2006/main">
-                  <a:graphicData uri="http://schemas.microsoft.com/office/word/2010/wordprocessingShape">
-                    <wps:wsp>
-                      <wps:cNvSpPr/>
-                      <wps:spPr>
-                        <a:xfrm>
-                          <a:off x="0" y="0"/>
-                          <a:ext cx="5772150" cy="8765627"/>
-                        </a:xfrm>
-                        <a:prstGeom prst="rect">
-                          <a:avLst/>
-                        </a:prstGeom>
-                        <a:solidFill>
-                          <a:schemeClr val="bg1">
-                            <a:lumMod val="95000"/>
-                          </a:schemeClr>
-                        </a:solidFill>
-                        <a:ln>
-                          <a:noFill/>
-                        </a:ln>
-                      </wps:spPr>
-                      <wps:style>
-                        <a:lnRef idx="2">
-                          <a:schemeClr val="accent1">
-                            <a:shade val="15000"/>
-                          </a:schemeClr>
-                        </a:lnRef>
-                        <a:fillRef idx="1">
-                          <a:schemeClr val="accent1"/>
-                        </a:fillRef>
-                        <a:effectRef idx="0">
-                          <a:schemeClr val="accent1"/>
-                        </a:effectRef>
-                        <a:fontRef idx="minor">
-                          <a:schemeClr val="lt1"/>
-                        </a:fontRef>
-                      </wps:style>
-                      <wps:bodyPr rot="0" spcFirstLastPara="0" vertOverflow="overflow" horzOverflow="overflow" vert="horz" wrap="square" lIns="91440" tIns="45720" rIns="91440" bIns="45720" numCol="1" spcCol="0" rtlCol="0" fromWordArt="0" anchor="ctr" anchorCtr="0" forceAA="0" compatLnSpc="1">
-                        <a:prstTxWarp prst="textNoShape">
-                          <a:avLst/>
-                        </a:prstTxWarp>
-                        <a:noAutofit/>
-                      </wps:bodyPr>
-                    </wps:wsp>
-                  </a:graphicData>
-                </a:graphic>
-              </wp:inline>
-            </w:drawing>
-          </mc:Choice>
-          <mc:Fallback>
-            <w:pict>
-              <v:rect w14:anchorId="5B12CC74" id="Rectangle 1" o:spid="_x0000_s1026" style="width:454.5pt;height:690.2pt;visibility:visible;mso-wrap-style:square;mso-left-percent:-10001;mso-top-percent:-10001;mso-position-horizontal:absolute;mso-position-horizontal-relative:char;mso-position-vertical:absolute;mso-position-vertical-relative:line;mso-left-percent:-10001;mso-top-percent:-10001;v-text-anchor:middle" o:gfxdata="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" fillcolor="#f2f2f2 [3052]" stroked="f" strokeweight="1pt">
-                <w10:anchorlock/>
-              </v:rect>
             </w:pict>
           </mc:Fallback>
         </mc:AlternateContent>
@@ -1488,6 +2237,95 @@
 <file path=word/numbering.xml><?xml version="1.0" encoding="utf-8"?>
 <w:numbering xmlns:wpc="http://schemas.microsoft.com/office/word/2010/wordprocessingCanvas" xmlns:cx="http://schemas.microsoft.com/office/drawing/2014/chartex" xmlns:cx1="http://schemas.microsoft.com/office/drawing/2015/9/8/chartex" xmlns:cx2="http://schemas.microsoft.com/office/drawing/2015/10/21/chartex" xmlns:cx3="http://schemas.microsoft.com/office/drawing/2016/5/9/chartex" xmlns:cx4="http://schemas.microsoft.com/office/drawing/2016/5/10/chartex" xmlns:cx5="http://schemas.microsoft.com/office/drawing/2016/5/11/chartex" xmlns:cx6="http://schemas.microsoft.com/office/drawing/2016/5/12/chartex" xmlns:cx7="http://schemas.microsoft.com/office/drawing/2016/5/13/chartex" xmlns:cx8="http://schemas.microsoft.com/office/drawing/2016/5/14/chartex" xmlns:mc="http://schemas.openxmlformats.org/markup-compatibility/2006" xmlns:aink="http://schemas.microsoft.com/office/drawing/2016/ink" xmlns:am3d="http://schemas.microsoft.com/office/drawing/2017/model3d" xmlns:o="urn:schemas-microsoft-com:office:office" xmlns:oel="http://schemas.microsoft.com/office/2019/extlst" xmlns:r="http://schemas.openxmlformats.org/officeDocument/2006/relationships" xmlns:m="http://schemas.openxmlformats.org/officeDocument/2006/math" xmlns:v="urn:schemas-microsoft-com:vml" xmlns:wp14="http://schemas.microsoft.com/office/word/2010/wordprocessingDrawing" xmlns:wp="http://schemas.openxmlformats.org/drawingml/2006/wordprocessingDrawing" xmlns:w10="urn:schemas-microsoft-com:office:word" xmlns:w="http://schemas.openxmlformats.org/wordprocessingml/2006/main" xmlns:w14="http://schemas.microsoft.com/office/word/2010/wordml" xmlns:w15="http://schemas.microsoft.com/office/word/2012/wordml" xmlns:w16cex="http://schemas.microsoft.com/office/word/2018/wordml/cex" xmlns:w16cid="http://schemas.microsoft.com/office/word/2016/wordml/cid" xmlns:w16="http://schemas.microsoft.com/office/word/2018/wordml" xmlns:w16sdtdh="http://schemas.microsoft.com/office/word/2020/wordml/sdtdatahash" xmlns:w16se="http://schemas.microsoft.com/office/word/2015/wordml/symex" xmlns:wpg="http://schemas.microsoft.com/office/word/2010/wordprocessingGroup" xmlns:wpi="http://schemas.microsoft.com/office/word/2010/wordprocessingInk" xmlns:wne="http://schemas.microsoft.com/office/word/2006/wordml" xmlns:wps="http://schemas.microsoft.com/office/word/2010/wordprocessingShape" mc:Ignorable="w14 w15 w16se w16cid w16 w16cex w16sdtdh wp14">
   <w:abstractNum w:abstractNumId="0" w15:restartNumberingAfterBreak="0">
+    <w:nsid w:val="18FF245E"/>
+    <w:multiLevelType w:val="hybridMultilevel"/>
+    <w:tmpl w:val="7EBA05DC"/>
+    <w:lvl w:ilvl="0" w:tplc="0409000F">
+      <w:start w:val="1"/>
+      <w:numFmt w:val="decimal"/>
+      <w:lvlText w:val="%1."/>
+      <w:lvlJc w:val="left"/>
+      <w:pPr>
+        <w:ind w:left="720" w:hanging="360"/>
+      </w:pPr>
+      <w:rPr>
+        <w:rFonts w:hint="default"/>
+      </w:rPr>
+    </w:lvl>
+    <w:lvl w:ilvl="1" w:tplc="04090019" w:tentative="1">
+      <w:start w:val="1"/>
+      <w:numFmt w:val="lowerLetter"/>
+      <w:lvlText w:val="%2."/>
+      <w:lvlJc w:val="left"/>
+      <w:pPr>
+        <w:ind w:left="1440" w:hanging="360"/>
+      </w:pPr>
+    </w:lvl>
+    <w:lvl w:ilvl="2" w:tplc="0409001B" w:tentative="1">
+      <w:start w:val="1"/>
+      <w:numFmt w:val="lowerRoman"/>
+      <w:lvlText w:val="%3."/>
+      <w:lvlJc w:val="right"/>
+      <w:pPr>
+        <w:ind w:left="2160" w:hanging="180"/>
+      </w:pPr>
+    </w:lvl>
+    <w:lvl w:ilvl="3" w:tplc="0409000F" w:tentative="1">
+      <w:start w:val="1"/>
+      <w:numFmt w:val="decimal"/>
+      <w:lvlText w:val="%4."/>
+      <w:lvlJc w:val="left"/>
+      <w:pPr>
+        <w:ind w:left="2880" w:hanging="360"/>
+      </w:pPr>
+    </w:lvl>
+    <w:lvl w:ilvl="4" w:tplc="04090019" w:tentative="1">
+      <w:start w:val="1"/>
+      <w:numFmt w:val="lowerLetter"/>
+      <w:lvlText w:val="%5."/>
+      <w:lvlJc w:val="left"/>
+      <w:pPr>
+        <w:ind w:left="3600" w:hanging="360"/>
+      </w:pPr>
+    </w:lvl>
+    <w:lvl w:ilvl="5" w:tplc="0409001B" w:tentative="1">
+      <w:start w:val="1"/>
+      <w:numFmt w:val="lowerRoman"/>
+      <w:lvlText w:val="%6."/>
+      <w:lvlJc w:val="right"/>
+      <w:pPr>
+        <w:ind w:left="4320" w:hanging="180"/>
+      </w:pPr>
+    </w:lvl>
+    <w:lvl w:ilvl="6" w:tplc="0409000F" w:tentative="1">
+      <w:start w:val="1"/>
+      <w:numFmt w:val="decimal"/>
+      <w:lvlText w:val="%7."/>
+      <w:lvlJc w:val="left"/>
+      <w:pPr>
+        <w:ind w:left="5040" w:hanging="360"/>
+      </w:pPr>
+    </w:lvl>
+    <w:lvl w:ilvl="7" w:tplc="04090019" w:tentative="1">
+      <w:start w:val="1"/>
+      <w:numFmt w:val="lowerLetter"/>
+      <w:lvlText w:val="%8."/>
+      <w:lvlJc w:val="left"/>
+      <w:pPr>
+        <w:ind w:left="5760" w:hanging="360"/>
+      </w:pPr>
+    </w:lvl>
+    <w:lvl w:ilvl="8" w:tplc="0409001B" w:tentative="1">
+      <w:start w:val="1"/>
+      <w:numFmt w:val="lowerRoman"/>
+      <w:lvlText w:val="%9."/>
+      <w:lvlJc w:val="right"/>
+      <w:pPr>
+        <w:ind w:left="6480" w:hanging="180"/>
+      </w:pPr>
+    </w:lvl>
+  </w:abstractNum>
+  <w:abstractNum w:abstractNumId="1" w15:restartNumberingAfterBreak="0">
     <w:nsid w:val="70996CD0"/>
     <w:multiLevelType w:val="hybridMultilevel"/>
     <w:tmpl w:val="905230DC"/>
@@ -1551,7 +2389,7 @@
         <w:rFonts w:ascii="Courier New" w:hAnsi="Courier New" w:cs="Courier New" w:hint="default"/>
       </w:rPr>
     </w:lvl>
-    <w:lvl w:ilvl="5" w:tplc="40090005" w:tentative="1">
+    <w:lvl w:ilvl="5" w:tplc="40090005">
       <w:start w:val="1"/>
       <w:numFmt w:val="bullet"/>
       <w:lvlText w:val=""/>
@@ -1563,7 +2401,7 @@
         <w:rFonts w:ascii="Wingdings" w:hAnsi="Wingdings" w:hint="default"/>
       </w:rPr>
     </w:lvl>
-    <w:lvl w:ilvl="6" w:tplc="40090001" w:tentative="1">
+    <w:lvl w:ilvl="6" w:tplc="40090001">
       <w:start w:val="1"/>
       <w:numFmt w:val="bullet"/>
       <w:lvlText w:val=""/>
@@ -1601,6 +2439,9 @@
     </w:lvl>
   </w:abstractNum>
   <w:num w:numId="1" w16cid:durableId="2070571214">
+    <w:abstractNumId w:val="1"/>
+  </w:num>
+  <w:num w:numId="2" w16cid:durableId="1402826173">
     <w:abstractNumId w:val="0"/>
   </w:num>
 </w:numbering>

</xml_diff>

<commit_message>
added more section in docx to gather the details of admin sections
</commit_message>
<xml_diff>
--- a/Sections.docx
+++ b/Sections.docx
@@ -1,6 +1,6 @@
 
 <file path=word/document.xml><?xml version="1.0" encoding="utf-8"?>
-<w:document xmlns:wpc="http://schemas.microsoft.com/office/word/2010/wordprocessingCanvas" xmlns:cx="http://schemas.microsoft.com/office/drawing/2014/chartex" xmlns:cx1="http://schemas.microsoft.com/office/drawing/2015/9/8/chartex" xmlns:cx2="http://schemas.microsoft.com/office/drawing/2015/10/21/chartex" xmlns:cx3="http://schemas.microsoft.com/office/drawing/2016/5/9/chartex" xmlns:cx4="http://schemas.microsoft.com/office/drawing/2016/5/10/chartex" xmlns:cx5="http://schemas.microsoft.com/office/drawing/2016/5/11/chartex" xmlns:cx6="http://schemas.microsoft.com/office/drawing/2016/5/12/chartex" xmlns:cx7="http://schemas.microsoft.com/office/drawing/2016/5/13/chartex" xmlns:cx8="http://schemas.microsoft.com/office/drawing/2016/5/14/chartex" xmlns:mc="http://schemas.openxmlformats.org/markup-compatibility/2006" xmlns:aink="http://schemas.microsoft.com/office/drawing/2016/ink" xmlns:am3d="http://schemas.microsoft.com/office/drawing/2017/model3d" xmlns:o="urn:schemas-microsoft-com:office:office" xmlns:oel="http://schemas.microsoft.com/office/2019/extlst" xmlns:r="http://schemas.openxmlformats.org/officeDocument/2006/relationships" xmlns:m="http://schemas.openxmlformats.org/officeDocument/2006/math" xmlns:v="urn:schemas-microsoft-com:vml" xmlns:wp14="http://schemas.microsoft.com/office/word/2010/wordprocessingDrawing" xmlns:wp="http://schemas.openxmlformats.org/drawingml/2006/wordprocessingDrawing" xmlns:w10="urn:schemas-microsoft-com:office:word" xmlns:w="http://schemas.openxmlformats.org/wordprocessingml/2006/main" xmlns:w14="http://schemas.microsoft.com/office/word/2010/wordml" xmlns:w15="http://schemas.microsoft.com/office/word/2012/wordml" xmlns:w16cex="http://schemas.microsoft.com/office/word/2018/wordml/cex" xmlns:w16cid="http://schemas.microsoft.com/office/word/2016/wordml/cid" xmlns:w16="http://schemas.microsoft.com/office/word/2018/wordml" xmlns:w16sdtdh="http://schemas.microsoft.com/office/word/2020/wordml/sdtdatahash" xmlns:w16se="http://schemas.microsoft.com/office/word/2015/wordml/symex" xmlns:wpg="http://schemas.microsoft.com/office/word/2010/wordprocessingGroup" xmlns:wpi="http://schemas.microsoft.com/office/word/2010/wordprocessingInk" xmlns:wne="http://schemas.microsoft.com/office/word/2006/wordml" xmlns:wps="http://schemas.microsoft.com/office/word/2010/wordprocessingShape" mc:Ignorable="w14 w15 w16se w16cid w16 w16cex w16sdtdh wp14">
+<w:document xmlns:wpc="http://schemas.microsoft.com/office/word/2010/wordprocessingCanvas" xmlns:cx="http://schemas.microsoft.com/office/drawing/2014/chartex" xmlns:cx1="http://schemas.microsoft.com/office/drawing/2015/9/8/chartex" xmlns:cx2="http://schemas.microsoft.com/office/drawing/2015/10/21/chartex" xmlns:cx3="http://schemas.microsoft.com/office/drawing/2016/5/9/chartex" xmlns:cx4="http://schemas.microsoft.com/office/drawing/2016/5/10/chartex" xmlns:cx5="http://schemas.microsoft.com/office/drawing/2016/5/11/chartex" xmlns:cx6="http://schemas.microsoft.com/office/drawing/2016/5/12/chartex" xmlns:cx7="http://schemas.microsoft.com/office/drawing/2016/5/13/chartex" xmlns:cx8="http://schemas.microsoft.com/office/drawing/2016/5/14/chartex" xmlns:mc="http://schemas.openxmlformats.org/markup-compatibility/2006" xmlns:aink="http://schemas.microsoft.com/office/drawing/2016/ink" xmlns:am3d="http://schemas.microsoft.com/office/drawing/2017/model3d" xmlns:o="urn:schemas-microsoft-com:office:office" xmlns:oel="http://schemas.microsoft.com/office/2019/extlst" xmlns:r="http://schemas.openxmlformats.org/officeDocument/2006/relationships" xmlns:m="http://schemas.openxmlformats.org/officeDocument/2006/math" xmlns:v="urn:schemas-microsoft-com:vml" xmlns:wp14="http://schemas.microsoft.com/office/word/2010/wordprocessingDrawing" xmlns:wp="http://schemas.openxmlformats.org/drawingml/2006/wordprocessingDrawing" xmlns:w10="urn:schemas-microsoft-com:office:word" xmlns:w="http://schemas.openxmlformats.org/wordprocessingml/2006/main" xmlns:w14="http://schemas.microsoft.com/office/word/2010/wordml" xmlns:w15="http://schemas.microsoft.com/office/word/2012/wordml" xmlns:w16cex="http://schemas.microsoft.com/office/word/2018/wordml/cex" xmlns:w16cid="http://schemas.microsoft.com/office/word/2016/wordml/cid" xmlns:w16="http://schemas.microsoft.com/office/word/2018/wordml" xmlns:w16du="http://schemas.microsoft.com/office/word/2023/wordml/word16du" xmlns:w16sdtdh="http://schemas.microsoft.com/office/word/2020/wordml/sdtdatahash" xmlns:w16se="http://schemas.microsoft.com/office/word/2015/wordml/symex" xmlns:wpg="http://schemas.microsoft.com/office/word/2010/wordprocessingGroup" xmlns:wpi="http://schemas.microsoft.com/office/word/2010/wordprocessingInk" xmlns:wne="http://schemas.microsoft.com/office/word/2006/wordml" xmlns:wps="http://schemas.microsoft.com/office/word/2010/wordprocessingShape" mc:Ignorable="w14 w15 w16se w16cid w16 w16cex w16sdtdh w16du wp14">
   <w:body>
     <w:p>
       <w:pPr>
@@ -1533,9 +1533,554 @@
     <w:p/>
     <w:p/>
     <w:p/>
-    <w:p/>
-    <w:p>
-      <w:r>
+    <w:p>
+      <w:r>
+        <w:t xml:space="preserve"> </w:t>
+      </w:r>
+    </w:p>
+    <w:p>
+      <w:pPr>
+        <w:rPr>
+          <w:sz w:val="36"/>
+          <w:szCs w:val="36"/>
+        </w:rPr>
+      </w:pPr>
+      <w:r>
+        <w:rPr>
+          <w:sz w:val="36"/>
+          <w:szCs w:val="36"/>
+        </w:rPr>
+        <w:lastRenderedPageBreak/>
+        <w:t>Dashb</w:t>
+      </w:r>
+      <w:r>
+        <w:rPr>
+          <w:sz w:val="36"/>
+          <w:szCs w:val="36"/>
+        </w:rPr>
+        <w:t>o</w:t>
+      </w:r>
+      <w:r>
+        <w:rPr>
+          <w:sz w:val="36"/>
+          <w:szCs w:val="36"/>
+        </w:rPr>
+        <w:t>ard-admin</w:t>
+      </w:r>
+    </w:p>
+    <w:p>
+      <w:pPr>
+        <w:pStyle w:val="ListParagraph"/>
+        <w:numPr>
+          <w:ilvl w:val="0"/>
+          <w:numId w:val="5"/>
+        </w:numPr>
+        <w:rPr>
+          <w:sz w:val="36"/>
+          <w:szCs w:val="36"/>
+        </w:rPr>
+      </w:pPr>
+      <w:r>
+        <w:rPr>
+          <w:sz w:val="36"/>
+          <w:szCs w:val="36"/>
+        </w:rPr>
+        <w:t>Dashboard</w:t>
+      </w:r>
+    </w:p>
+    <w:p>
+      <w:pPr>
+        <w:pStyle w:val="ListParagraph"/>
+        <w:numPr>
+          <w:ilvl w:val="1"/>
+          <w:numId w:val="5"/>
+        </w:numPr>
+        <w:rPr>
+          <w:sz w:val="36"/>
+          <w:szCs w:val="36"/>
+        </w:rPr>
+      </w:pPr>
+      <w:r>
+        <w:rPr>
+          <w:sz w:val="36"/>
+          <w:szCs w:val="36"/>
+          <w:lang w:val="en-US" w:bidi="hi-IN"/>
+        </w:rPr>
+        <w:t>Total users</w:t>
+      </w:r>
+      <w:r>
+        <w:rPr>
+          <w:sz w:val="36"/>
+          <w:szCs w:val="36"/>
+          <w:lang w:val="en-US" w:bidi="hi-IN"/>
+        </w:rPr>
+        <w:t>/active</w:t>
+      </w:r>
+      <w:r>
+        <w:rPr>
+          <w:sz w:val="36"/>
+          <w:szCs w:val="36"/>
+          <w:lang w:val="en-US" w:bidi="hi-IN"/>
+        </w:rPr>
+        <w:t xml:space="preserve"> (based on past 30 days attempt)</w:t>
+      </w:r>
+    </w:p>
+    <w:p>
+      <w:pPr>
+        <w:pStyle w:val="ListParagraph"/>
+        <w:numPr>
+          <w:ilvl w:val="1"/>
+          <w:numId w:val="5"/>
+        </w:numPr>
+        <w:rPr>
+          <w:sz w:val="36"/>
+          <w:szCs w:val="36"/>
+        </w:rPr>
+      </w:pPr>
+      <w:r>
+        <w:rPr>
+          <w:sz w:val="36"/>
+          <w:szCs w:val="36"/>
+          <w:lang w:val="en-US" w:bidi="hi-IN"/>
+        </w:rPr>
+        <w:t>Currently active</w:t>
+      </w:r>
+    </w:p>
+    <w:p>
+      <w:pPr>
+        <w:pStyle w:val="ListParagraph"/>
+        <w:numPr>
+          <w:ilvl w:val="1"/>
+          <w:numId w:val="5"/>
+        </w:numPr>
+        <w:rPr>
+          <w:sz w:val="36"/>
+          <w:szCs w:val="36"/>
+        </w:rPr>
+      </w:pPr>
+      <w:r>
+        <w:rPr>
+          <w:sz w:val="36"/>
+          <w:szCs w:val="36"/>
+          <w:lang w:val="en-US" w:bidi="hi-IN"/>
+        </w:rPr>
+        <w:t>premium</w:t>
+      </w:r>
+      <w:r>
+        <w:rPr>
+          <w:sz w:val="36"/>
+          <w:szCs w:val="36"/>
+          <w:lang w:val="en-US" w:bidi="hi-IN"/>
+        </w:rPr>
+        <w:t xml:space="preserve"> users</w:t>
+      </w:r>
+    </w:p>
+    <w:p>
+      <w:pPr>
+        <w:pStyle w:val="ListParagraph"/>
+        <w:numPr>
+          <w:ilvl w:val="1"/>
+          <w:numId w:val="5"/>
+        </w:numPr>
+        <w:rPr>
+          <w:sz w:val="36"/>
+          <w:szCs w:val="36"/>
+        </w:rPr>
+      </w:pPr>
+      <w:r>
+        <w:rPr>
+          <w:sz w:val="36"/>
+          <w:szCs w:val="36"/>
+          <w:lang w:val="en-US" w:bidi="hi-IN"/>
+        </w:rPr>
+        <w:t>User Growth monthly/daily/</w:t>
+      </w:r>
+      <w:r>
+        <w:rPr>
+          <w:sz w:val="36"/>
+          <w:szCs w:val="36"/>
+          <w:lang w:val="en-US" w:bidi="hi-IN"/>
+        </w:rPr>
+        <w:t>yearly</w:t>
+      </w:r>
+    </w:p>
+    <w:p>
+      <w:pPr>
+        <w:pStyle w:val="ListParagraph"/>
+        <w:numPr>
+          <w:ilvl w:val="1"/>
+          <w:numId w:val="5"/>
+        </w:numPr>
+        <w:rPr>
+          <w:sz w:val="36"/>
+          <w:szCs w:val="36"/>
+        </w:rPr>
+      </w:pPr>
+      <w:r>
+        <w:rPr>
+          <w:sz w:val="36"/>
+          <w:szCs w:val="36"/>
+        </w:rPr>
+        <w:t>Top 10 users with average speed</w:t>
+      </w:r>
+    </w:p>
+    <w:p>
+      <w:pPr>
+        <w:pStyle w:val="ListParagraph"/>
+        <w:numPr>
+          <w:ilvl w:val="0"/>
+          <w:numId w:val="5"/>
+        </w:numPr>
+        <w:rPr>
+          <w:sz w:val="36"/>
+          <w:szCs w:val="36"/>
+        </w:rPr>
+      </w:pPr>
+      <w:r>
+        <w:rPr>
+          <w:sz w:val="36"/>
+          <w:szCs w:val="36"/>
+        </w:rPr>
+        <w:t>Events</w:t>
+      </w:r>
+    </w:p>
+    <w:p>
+      <w:pPr>
+        <w:pStyle w:val="ListParagraph"/>
+        <w:numPr>
+          <w:ilvl w:val="1"/>
+          <w:numId w:val="5"/>
+        </w:numPr>
+        <w:rPr>
+          <w:sz w:val="36"/>
+          <w:szCs w:val="36"/>
+        </w:rPr>
+      </w:pPr>
+      <w:r>
+        <w:rPr>
+          <w:sz w:val="36"/>
+          <w:szCs w:val="36"/>
+        </w:rPr>
+        <w:t>Add</w:t>
+      </w:r>
+    </w:p>
+    <w:p>
+      <w:pPr>
+        <w:pStyle w:val="ListParagraph"/>
+        <w:numPr>
+          <w:ilvl w:val="1"/>
+          <w:numId w:val="5"/>
+        </w:numPr>
+        <w:rPr>
+          <w:sz w:val="36"/>
+          <w:szCs w:val="36"/>
+        </w:rPr>
+      </w:pPr>
+      <w:r>
+        <w:rPr>
+          <w:sz w:val="36"/>
+          <w:szCs w:val="36"/>
+        </w:rPr>
+        <w:t>Modify</w:t>
+      </w:r>
+    </w:p>
+    <w:p>
+      <w:pPr>
+        <w:pStyle w:val="ListParagraph"/>
+        <w:numPr>
+          <w:ilvl w:val="1"/>
+          <w:numId w:val="5"/>
+        </w:numPr>
+        <w:rPr>
+          <w:sz w:val="36"/>
+          <w:szCs w:val="36"/>
+        </w:rPr>
+      </w:pPr>
+      <w:r>
+        <w:rPr>
+          <w:sz w:val="36"/>
+          <w:szCs w:val="36"/>
+        </w:rPr>
+        <w:t>Mark as done</w:t>
+      </w:r>
+    </w:p>
+    <w:p>
+      <w:pPr>
+        <w:pStyle w:val="ListParagraph"/>
+        <w:numPr>
+          <w:ilvl w:val="1"/>
+          <w:numId w:val="5"/>
+        </w:numPr>
+        <w:rPr>
+          <w:sz w:val="36"/>
+          <w:szCs w:val="36"/>
+        </w:rPr>
+      </w:pPr>
+      <w:r>
+        <w:rPr>
+          <w:sz w:val="36"/>
+          <w:szCs w:val="36"/>
+        </w:rPr>
+        <w:t>Category wise search: done pending all</w:t>
+      </w:r>
+    </w:p>
+    <w:p>
+      <w:pPr>
+        <w:pStyle w:val="ListParagraph"/>
+        <w:numPr>
+          <w:ilvl w:val="1"/>
+          <w:numId w:val="5"/>
+        </w:numPr>
+        <w:rPr>
+          <w:sz w:val="36"/>
+          <w:szCs w:val="36"/>
+        </w:rPr>
+      </w:pPr>
+      <w:r>
+        <w:rPr>
+          <w:sz w:val="36"/>
+          <w:szCs w:val="36"/>
+        </w:rPr>
+        <w:t>Full detail with image</w:t>
+      </w:r>
+    </w:p>
+    <w:p>
+      <w:pPr>
+        <w:pStyle w:val="ListParagraph"/>
+        <w:numPr>
+          <w:ilvl w:val="0"/>
+          <w:numId w:val="5"/>
+        </w:numPr>
+        <w:rPr>
+          <w:sz w:val="36"/>
+          <w:szCs w:val="36"/>
+        </w:rPr>
+      </w:pPr>
+      <w:r>
+        <w:rPr>
+          <w:sz w:val="36"/>
+          <w:szCs w:val="36"/>
+        </w:rPr>
+        <w:t>Announcements</w:t>
+      </w:r>
+    </w:p>
+    <w:p>
+      <w:pPr>
+        <w:pStyle w:val="ListParagraph"/>
+        <w:numPr>
+          <w:ilvl w:val="1"/>
+          <w:numId w:val="5"/>
+        </w:numPr>
+        <w:rPr>
+          <w:sz w:val="36"/>
+          <w:szCs w:val="36"/>
+        </w:rPr>
+      </w:pPr>
+      <w:r>
+        <w:rPr>
+          <w:sz w:val="36"/>
+          <w:szCs w:val="36"/>
+        </w:rPr>
+        <w:t>New announcement with mail to all/inactive/active or list of user id</w:t>
+      </w:r>
+    </w:p>
+    <w:p>
+      <w:pPr>
+        <w:pStyle w:val="ListParagraph"/>
+        <w:numPr>
+          <w:ilvl w:val="1"/>
+          <w:numId w:val="5"/>
+        </w:numPr>
+        <w:rPr>
+          <w:sz w:val="36"/>
+          <w:szCs w:val="36"/>
+        </w:rPr>
+      </w:pPr>
+      <w:r>
+        <w:rPr>
+          <w:sz w:val="36"/>
+          <w:szCs w:val="36"/>
+        </w:rPr>
+        <w:t>Modify announcement</w:t>
+      </w:r>
+    </w:p>
+    <w:p>
+      <w:pPr>
+        <w:pStyle w:val="ListParagraph"/>
+        <w:numPr>
+          <w:ilvl w:val="0"/>
+          <w:numId w:val="5"/>
+        </w:numPr>
+        <w:rPr>
+          <w:sz w:val="36"/>
+          <w:szCs w:val="36"/>
+        </w:rPr>
+      </w:pPr>
+      <w:r>
+        <w:rPr>
+          <w:sz w:val="36"/>
+          <w:szCs w:val="36"/>
+        </w:rPr>
+        <w:t>Leaderboard</w:t>
+      </w:r>
+    </w:p>
+    <w:p>
+      <w:pPr>
+        <w:pStyle w:val="ListParagraph"/>
+        <w:numPr>
+          <w:ilvl w:val="1"/>
+          <w:numId w:val="5"/>
+        </w:numPr>
+        <w:rPr>
+          <w:sz w:val="36"/>
+          <w:szCs w:val="36"/>
+        </w:rPr>
+      </w:pPr>
+      <w:r>
+        <w:rPr>
+          <w:sz w:val="36"/>
+          <w:szCs w:val="36"/>
+        </w:rPr>
+        <w:t>Select event</w:t>
+      </w:r>
+    </w:p>
+    <w:p>
+      <w:pPr>
+        <w:pStyle w:val="ListParagraph"/>
+        <w:numPr>
+          <w:ilvl w:val="1"/>
+          <w:numId w:val="5"/>
+        </w:numPr>
+        <w:rPr>
+          <w:sz w:val="36"/>
+          <w:szCs w:val="36"/>
+        </w:rPr>
+      </w:pPr>
+      <w:r>
+        <w:rPr>
+          <w:sz w:val="36"/>
+          <w:szCs w:val="36"/>
+        </w:rPr>
+        <w:t>Modify search</w:t>
+      </w:r>
+    </w:p>
+    <w:p>
+      <w:pPr>
+        <w:pStyle w:val="ListParagraph"/>
+        <w:numPr>
+          <w:ilvl w:val="0"/>
+          <w:numId w:val="5"/>
+        </w:numPr>
+        <w:rPr>
+          <w:sz w:val="36"/>
+          <w:szCs w:val="36"/>
+        </w:rPr>
+      </w:pPr>
+      <w:r>
+        <w:rPr>
+          <w:sz w:val="36"/>
+          <w:szCs w:val="36"/>
+        </w:rPr>
+        <w:t>Users</w:t>
+      </w:r>
+    </w:p>
+    <w:p>
+      <w:pPr>
+        <w:pStyle w:val="ListParagraph"/>
+        <w:numPr>
+          <w:ilvl w:val="0"/>
+          <w:numId w:val="5"/>
+        </w:numPr>
+        <w:rPr>
+          <w:sz w:val="36"/>
+          <w:szCs w:val="36"/>
+        </w:rPr>
+      </w:pPr>
+      <w:r>
+        <w:rPr>
+          <w:sz w:val="36"/>
+          <w:szCs w:val="36"/>
+        </w:rPr>
+        <w:t>Requests for premium/certificate premium</w:t>
+      </w:r>
+    </w:p>
+    <w:p>
+      <w:pPr>
+        <w:pStyle w:val="ListParagraph"/>
+        <w:numPr>
+          <w:ilvl w:val="0"/>
+          <w:numId w:val="5"/>
+        </w:numPr>
+        <w:rPr>
+          <w:sz w:val="36"/>
+          <w:szCs w:val="36"/>
+        </w:rPr>
+      </w:pPr>
+      <w:r>
+        <w:rPr>
+          <w:sz w:val="36"/>
+          <w:szCs w:val="36"/>
+        </w:rPr>
+        <w:t>Profile: to add admin and set it’s</w:t>
+      </w:r>
+    </w:p>
+    <w:p>
+      <w:pPr>
+        <w:pStyle w:val="ListParagraph"/>
+        <w:numPr>
+          <w:ilvl w:val="0"/>
+          <w:numId w:val="5"/>
+        </w:numPr>
+        <w:rPr>
+          <w:sz w:val="36"/>
+          <w:szCs w:val="36"/>
+        </w:rPr>
+      </w:pPr>
+      <w:r>
+        <w:rPr>
+          <w:sz w:val="36"/>
+          <w:szCs w:val="36"/>
+        </w:rPr>
+        <w:t>Connects</w:t>
+      </w:r>
+    </w:p>
+    <w:p>
+      <w:pPr>
+        <w:rPr>
+          <w:sz w:val="36"/>
+          <w:szCs w:val="36"/>
+        </w:rPr>
+      </w:pPr>
+    </w:p>
+    <w:p>
+      <w:pPr>
+        <w:rPr>
+          <w:sz w:val="36"/>
+          <w:szCs w:val="36"/>
+        </w:rPr>
+      </w:pPr>
+    </w:p>
+    <w:p>
+      <w:pPr>
+        <w:rPr>
+          <w:sz w:val="36"/>
+          <w:szCs w:val="36"/>
+        </w:rPr>
+      </w:pPr>
+    </w:p>
+    <w:p>
+      <w:pPr>
+        <w:rPr>
+          <w:sz w:val="36"/>
+          <w:szCs w:val="36"/>
+          <w:lang w:bidi="hi-IN"/>
+        </w:rPr>
+      </w:pPr>
+      <w:r>
+        <w:rPr>
+          <w:sz w:val="36"/>
+          <w:szCs w:val="36"/>
+        </w:rPr>
         <w:lastRenderedPageBreak/>
         <w:t xml:space="preserve">Note: </w:t>
       </w:r>
@@ -1545,10 +2090,18 @@
         <w:pStyle w:val="ListParagraph"/>
         <w:numPr>
           <w:ilvl w:val="0"/>
-          <w:numId w:val="2"/>
-        </w:numPr>
-      </w:pPr>
-      <w:r>
+          <w:numId w:val="4"/>
+        </w:numPr>
+        <w:rPr>
+          <w:sz w:val="36"/>
+          <w:szCs w:val="36"/>
+        </w:rPr>
+      </w:pPr>
+      <w:r>
+        <w:rPr>
+          <w:sz w:val="36"/>
+          <w:szCs w:val="36"/>
+        </w:rPr>
         <w:t>Create a popup speed calculator to give speed detail from every typing.</w:t>
       </w:r>
     </w:p>
@@ -1557,671 +2110,19 @@
         <w:pStyle w:val="ListParagraph"/>
         <w:numPr>
           <w:ilvl w:val="0"/>
-          <w:numId w:val="2"/>
-        </w:numPr>
-      </w:pPr>
-    </w:p>
-    <w:p/>
-    <w:p/>
-    <w:p>
-      <w:r>
-        <w:rPr>
-          <w:noProof/>
-          <w:sz w:val="20"/>
-          <w:szCs w:val="20"/>
-        </w:rPr>
-        <mc:AlternateContent>
-          <mc:Choice Requires="wps">
-            <w:drawing>
-              <wp:anchor distT="0" distB="0" distL="114300" distR="114300" simplePos="0" relativeHeight="251659263" behindDoc="0" locked="0" layoutInCell="1" allowOverlap="1" wp14:anchorId="26697E55" wp14:editId="6784FB1C">
-                <wp:simplePos x="0" y="0"/>
-                <wp:positionH relativeFrom="margin">
-                  <wp:align>left</wp:align>
-                </wp:positionH>
-                <wp:positionV relativeFrom="paragraph">
-                  <wp:posOffset>38100</wp:posOffset>
-                </wp:positionV>
-                <wp:extent cx="5867400" cy="8703310"/>
-                <wp:effectExtent l="0" t="0" r="0" b="2540"/>
-                <wp:wrapNone/>
-                <wp:docPr id="1" name="Rectangle 1"/>
-                <wp:cNvGraphicFramePr/>
-                <a:graphic xmlns:a="http://schemas.openxmlformats.org/drawingml/2006/main">
-                  <a:graphicData uri="http://schemas.microsoft.com/office/word/2010/wordprocessingShape">
-                    <wps:wsp>
-                      <wps:cNvSpPr/>
-                      <wps:spPr>
-                        <a:xfrm>
-                          <a:off x="0" y="0"/>
-                          <a:ext cx="5867400" cy="8703310"/>
-                        </a:xfrm>
-                        <a:prstGeom prst="rect">
-                          <a:avLst/>
-                        </a:prstGeom>
-                        <a:solidFill>
-                          <a:schemeClr val="bg1">
-                            <a:lumMod val="95000"/>
-                          </a:schemeClr>
-                        </a:solidFill>
-                        <a:ln>
-                          <a:noFill/>
-                        </a:ln>
-                      </wps:spPr>
-                      <wps:style>
-                        <a:lnRef idx="2">
-                          <a:schemeClr val="accent1">
-                            <a:shade val="15000"/>
-                          </a:schemeClr>
-                        </a:lnRef>
-                        <a:fillRef idx="1">
-                          <a:schemeClr val="accent1"/>
-                        </a:fillRef>
-                        <a:effectRef idx="0">
-                          <a:schemeClr val="accent1"/>
-                        </a:effectRef>
-                        <a:fontRef idx="minor">
-                          <a:schemeClr val="lt1"/>
-                        </a:fontRef>
-                      </wps:style>
-                      <wps:bodyPr rot="0" spcFirstLastPara="0" vertOverflow="overflow" horzOverflow="overflow" vert="horz" wrap="square" lIns="91440" tIns="45720" rIns="91440" bIns="45720" numCol="1" spcCol="0" rtlCol="0" fromWordArt="0" anchor="ctr" anchorCtr="0" forceAA="0" compatLnSpc="1">
-                        <a:prstTxWarp prst="textNoShape">
-                          <a:avLst/>
-                        </a:prstTxWarp>
-                        <a:noAutofit/>
-                      </wps:bodyPr>
-                    </wps:wsp>
-                  </a:graphicData>
-                </a:graphic>
-                <wp14:sizeRelH relativeFrom="page">
-                  <wp14:pctWidth>0</wp14:pctWidth>
-                </wp14:sizeRelH>
-                <wp14:sizeRelV relativeFrom="page">
-                  <wp14:pctHeight>0</wp14:pctHeight>
-                </wp14:sizeRelV>
-              </wp:anchor>
-            </w:drawing>
-          </mc:Choice>
-          <mc:Fallback>
-            <w:pict>
-              <v:rect w14:anchorId="6CA11E96" id="Rectangle 1" o:spid="_x0000_s1026" style="position:absolute;margin-left:0;margin-top:3pt;width:462pt;height:685.3pt;z-index:251659263;visibility:visible;mso-wrap-style:square;mso-width-percent:0;mso-height-percent:0;mso-wrap-distance-left:9pt;mso-wrap-distance-top:0;mso-wrap-distance-right:9pt;mso-wrap-distance-bottom:0;mso-position-horizontal:left;mso-position-horizontal-relative:margin;mso-position-vertical:absolute;mso-position-vertical-relative:text;mso-width-percent:0;mso-height-percent:0;mso-width-relative:page;mso-height-relative:page;v-text-anchor:middle" o:gfxdata="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" fillcolor="#f2f2f2 [3052]" stroked="f" strokeweight="1pt">
-                <w10:wrap anchorx="margin"/>
-              </v:rect>
-            </w:pict>
-          </mc:Fallback>
-        </mc:AlternateContent>
-      </w:r>
-    </w:p>
-    <w:p>
-      <w:pPr>
-        <w:pStyle w:val="ListParagraph"/>
-        <w:numPr>
-          <w:ilvl w:val="3"/>
-          <w:numId w:val="1"/>
-        </w:numPr>
-        <w:rPr>
-          <w:sz w:val="20"/>
-          <w:szCs w:val="20"/>
-        </w:rPr>
-      </w:pPr>
-      <w:r>
-        <w:rPr>
-          <w:noProof/>
-          <w:sz w:val="20"/>
-          <w:szCs w:val="20"/>
-        </w:rPr>
-        <mc:AlternateContent>
-          <mc:Choice Requires="wps">
-            <w:drawing>
-              <wp:anchor distT="0" distB="0" distL="114300" distR="114300" simplePos="0" relativeHeight="251660288" behindDoc="0" locked="0" layoutInCell="1" allowOverlap="1" wp14:anchorId="08DA5F64" wp14:editId="462498B7">
-                <wp:simplePos x="0" y="0"/>
-                <wp:positionH relativeFrom="column">
-                  <wp:posOffset>34290</wp:posOffset>
-                </wp:positionH>
-                <wp:positionV relativeFrom="paragraph">
-                  <wp:posOffset>-273685</wp:posOffset>
-                </wp:positionV>
-                <wp:extent cx="5752532" cy="573206"/>
-                <wp:effectExtent l="0" t="0" r="635" b="0"/>
-                <wp:wrapNone/>
-                <wp:docPr id="2" name="Rectangle 2"/>
-                <wp:cNvGraphicFramePr/>
-                <a:graphic xmlns:a="http://schemas.openxmlformats.org/drawingml/2006/main">
-                  <a:graphicData uri="http://schemas.microsoft.com/office/word/2010/wordprocessingShape">
-                    <wps:wsp>
-                      <wps:cNvSpPr/>
-                      <wps:spPr>
-                        <a:xfrm>
-                          <a:off x="0" y="0"/>
-                          <a:ext cx="5752532" cy="573206"/>
-                        </a:xfrm>
-                        <a:prstGeom prst="rect">
-                          <a:avLst/>
-                        </a:prstGeom>
-                        <a:solidFill>
-                          <a:schemeClr val="accent5">
-                            <a:lumMod val="20000"/>
-                            <a:lumOff val="80000"/>
-                          </a:schemeClr>
-                        </a:solidFill>
-                        <a:ln>
-                          <a:noFill/>
-                        </a:ln>
-                      </wps:spPr>
-                      <wps:style>
-                        <a:lnRef idx="2">
-                          <a:schemeClr val="accent1">
-                            <a:shade val="15000"/>
-                          </a:schemeClr>
-                        </a:lnRef>
-                        <a:fillRef idx="1">
-                          <a:schemeClr val="accent1"/>
-                        </a:fillRef>
-                        <a:effectRef idx="0">
-                          <a:schemeClr val="accent1"/>
-                        </a:effectRef>
-                        <a:fontRef idx="minor">
-                          <a:schemeClr val="lt1"/>
-                        </a:fontRef>
-                      </wps:style>
-                      <wps:bodyPr rot="0" spcFirstLastPara="0" vertOverflow="overflow" horzOverflow="overflow" vert="horz" wrap="square" lIns="91440" tIns="45720" rIns="91440" bIns="45720" numCol="1" spcCol="0" rtlCol="0" fromWordArt="0" anchor="ctr" anchorCtr="0" forceAA="0" compatLnSpc="1">
-                        <a:prstTxWarp prst="textNoShape">
-                          <a:avLst/>
-                        </a:prstTxWarp>
-                        <a:noAutofit/>
-                      </wps:bodyPr>
-                    </wps:wsp>
-                  </a:graphicData>
-                </a:graphic>
-                <wp14:sizeRelV relativeFrom="margin">
-                  <wp14:pctHeight>0</wp14:pctHeight>
-                </wp14:sizeRelV>
-              </wp:anchor>
-            </w:drawing>
-          </mc:Choice>
-          <mc:Fallback>
-            <w:pict>
-              <v:rect w14:anchorId="3B5DBCFB" id="Rectangle 2" o:spid="_x0000_s1026" style="position:absolute;margin-left:2.7pt;margin-top:-21.55pt;width:452.95pt;height:45.15pt;z-index:251660288;visibility:visible;mso-wrap-style:square;mso-height-percent:0;mso-wrap-distance-left:9pt;mso-wrap-distance-top:0;mso-wrap-distance-right:9pt;mso-wrap-distance-bottom:0;mso-position-horizontal:absolute;mso-position-horizontal-relative:text;mso-position-vertical:absolute;mso-position-vertical-relative:text;mso-height-percent:0;mso-height-relative:margin;v-text-anchor:middle" o:gfxdata="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" fillcolor="#deeaf6 [664]" stroked="f" strokeweight="1pt"/>
-            </w:pict>
-          </mc:Fallback>
-        </mc:AlternateContent>
-      </w:r>
-      <w:r>
-        <w:rPr>
-          <w:noProof/>
-          <w:sz w:val="20"/>
-          <w:szCs w:val="20"/>
-        </w:rPr>
-        <mc:AlternateContent>
-          <mc:Choice Requires="wps">
-            <w:drawing>
-              <wp:anchor distT="0" distB="0" distL="114300" distR="114300" simplePos="0" relativeHeight="251666432" behindDoc="0" locked="0" layoutInCell="1" allowOverlap="1" wp14:anchorId="4745AE26" wp14:editId="69EDB958">
-                <wp:simplePos x="0" y="0"/>
-                <wp:positionH relativeFrom="column">
-                  <wp:posOffset>3959225</wp:posOffset>
-                </wp:positionH>
-                <wp:positionV relativeFrom="paragraph">
-                  <wp:posOffset>-120176</wp:posOffset>
-                </wp:positionV>
-                <wp:extent cx="600075" cy="272415"/>
-                <wp:effectExtent l="0" t="0" r="0" b="0"/>
-                <wp:wrapNone/>
-                <wp:docPr id="6" name="Text Box 6"/>
-                <wp:cNvGraphicFramePr/>
-                <a:graphic xmlns:a="http://schemas.openxmlformats.org/drawingml/2006/main">
-                  <a:graphicData uri="http://schemas.microsoft.com/office/word/2010/wordprocessingShape">
-                    <wps:wsp>
-                      <wps:cNvSpPr txBox="1"/>
-                      <wps:spPr>
-                        <a:xfrm>
-                          <a:off x="0" y="0"/>
-                          <a:ext cx="600075" cy="272415"/>
-                        </a:xfrm>
-                        <a:prstGeom prst="rect">
-                          <a:avLst/>
-                        </a:prstGeom>
-                        <a:noFill/>
-                        <a:ln w="6350">
-                          <a:noFill/>
-                        </a:ln>
-                      </wps:spPr>
-                      <wps:txbx>
-                        <w:txbxContent>
-                          <w:p>
-                            <w:pPr>
-                              <w:rPr>
-                                <w:lang w:val="en-GB"/>
-                              </w:rPr>
-                            </w:pPr>
-                            <w:r>
-                              <w:rPr>
-                                <w:lang w:val="en-GB"/>
-                              </w:rPr>
-                              <w:t>ABOUT</w:t>
-                            </w:r>
-                          </w:p>
-                        </w:txbxContent>
-                      </wps:txbx>
-                      <wps:bodyPr rot="0" spcFirstLastPara="0" vertOverflow="overflow" horzOverflow="overflow" vert="horz" wrap="square" lIns="91440" tIns="45720" rIns="91440" bIns="45720" numCol="1" spcCol="0" rtlCol="0" fromWordArt="0" anchor="t" anchorCtr="0" forceAA="0" compatLnSpc="1">
-                        <a:prstTxWarp prst="textNoShape">
-                          <a:avLst/>
-                        </a:prstTxWarp>
-                        <a:noAutofit/>
-                      </wps:bodyPr>
-                    </wps:wsp>
-                  </a:graphicData>
-                </a:graphic>
-                <wp14:sizeRelH relativeFrom="margin">
-                  <wp14:pctWidth>0</wp14:pctWidth>
-                </wp14:sizeRelH>
-                <wp14:sizeRelV relativeFrom="margin">
-                  <wp14:pctHeight>0</wp14:pctHeight>
-                </wp14:sizeRelV>
-              </wp:anchor>
-            </w:drawing>
-          </mc:Choice>
-          <mc:Fallback>
-            <w:pict>
-              <v:shapetype w14:anchorId="4745AE26" id="_x0000_t202" coordsize="21600,21600" o:spt="202" path="m,l,21600r21600,l21600,xe">
-                <v:stroke joinstyle="miter"/>
-                <v:path gradientshapeok="t" o:connecttype="rect"/>
-              </v:shapetype>
-              <v:shape id="Text Box 6" o:spid="_x0000_s1026" type="#_x0000_t202" style="position:absolute;left:0;text-align:left;margin-left:311.75pt;margin-top:-9.45pt;width:47.25pt;height:21.45pt;z-index:251666432;visibility:visible;mso-wrap-style:square;mso-width-percent:0;mso-height-percent:0;mso-wrap-distance-left:9pt;mso-wrap-distance-top:0;mso-wrap-distance-right:9pt;mso-wrap-distance-bottom:0;mso-position-horizontal:absolute;mso-position-horizontal-relative:text;mso-position-vertical:absolute;mso-position-vertical-relative:text;mso-width-percent:0;mso-height-percent:0;mso-width-relative:margin;mso-height-relative:margin;v-text-anchor:top" o:gfxdata="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" filled="f" stroked="f" strokeweight=".5pt">
-                <v:textbox>
-                  <w:txbxContent>
-                    <w:p>
-                      <w:pPr>
-                        <w:rPr>
-                          <w:lang w:val="en-GB"/>
-                        </w:rPr>
-                      </w:pPr>
-                      <w:r>
-                        <w:rPr>
-                          <w:lang w:val="en-GB"/>
-                        </w:rPr>
-                        <w:t>ABOUT</w:t>
-                      </w:r>
-                    </w:p>
-                  </w:txbxContent>
-                </v:textbox>
-              </v:shape>
-            </w:pict>
-          </mc:Fallback>
-        </mc:AlternateContent>
-      </w:r>
-      <w:r>
-        <w:rPr>
-          <w:noProof/>
-          <w:sz w:val="20"/>
-          <w:szCs w:val="20"/>
-        </w:rPr>
-        <mc:AlternateContent>
-          <mc:Choice Requires="wps">
-            <w:drawing>
-              <wp:anchor distT="0" distB="0" distL="114300" distR="114300" simplePos="0" relativeHeight="251668480" behindDoc="0" locked="0" layoutInCell="1" allowOverlap="1" wp14:anchorId="02226A42" wp14:editId="443E5F87">
-                <wp:simplePos x="0" y="0"/>
-                <wp:positionH relativeFrom="column">
-                  <wp:posOffset>4567555</wp:posOffset>
-                </wp:positionH>
-                <wp:positionV relativeFrom="paragraph">
-                  <wp:posOffset>-135729</wp:posOffset>
-                </wp:positionV>
-                <wp:extent cx="1091565" cy="272415"/>
-                <wp:effectExtent l="0" t="0" r="0" b="0"/>
-                <wp:wrapNone/>
-                <wp:docPr id="7" name="Text Box 7"/>
-                <wp:cNvGraphicFramePr/>
-                <a:graphic xmlns:a="http://schemas.openxmlformats.org/drawingml/2006/main">
-                  <a:graphicData uri="http://schemas.microsoft.com/office/word/2010/wordprocessingShape">
-                    <wps:wsp>
-                      <wps:cNvSpPr txBox="1"/>
-                      <wps:spPr>
-                        <a:xfrm>
-                          <a:off x="0" y="0"/>
-                          <a:ext cx="1091565" cy="272415"/>
-                        </a:xfrm>
-                        <a:prstGeom prst="rect">
-                          <a:avLst/>
-                        </a:prstGeom>
-                        <a:noFill/>
-                        <a:ln w="6350">
-                          <a:noFill/>
-                        </a:ln>
-                      </wps:spPr>
-                      <wps:txbx>
-                        <w:txbxContent>
-                          <w:p>
-                            <w:pPr>
-                              <w:rPr>
-                                <w:lang w:val="en-GB"/>
-                              </w:rPr>
-                            </w:pPr>
-                            <w:r>
-                              <w:rPr>
-                                <w:lang w:val="en-GB"/>
-                              </w:rPr>
-                              <w:t>Sign in/Sign out</w:t>
-                            </w:r>
-                          </w:p>
-                        </w:txbxContent>
-                      </wps:txbx>
-                      <wps:bodyPr rot="0" spcFirstLastPara="0" vertOverflow="overflow" horzOverflow="overflow" vert="horz" wrap="square" lIns="91440" tIns="45720" rIns="91440" bIns="45720" numCol="1" spcCol="0" rtlCol="0" fromWordArt="0" anchor="t" anchorCtr="0" forceAA="0" compatLnSpc="1">
-                        <a:prstTxWarp prst="textNoShape">
-                          <a:avLst/>
-                        </a:prstTxWarp>
-                        <a:noAutofit/>
-                      </wps:bodyPr>
-                    </wps:wsp>
-                  </a:graphicData>
-                </a:graphic>
-                <wp14:sizeRelH relativeFrom="margin">
-                  <wp14:pctWidth>0</wp14:pctWidth>
-                </wp14:sizeRelH>
-                <wp14:sizeRelV relativeFrom="margin">
-                  <wp14:pctHeight>0</wp14:pctHeight>
-                </wp14:sizeRelV>
-              </wp:anchor>
-            </w:drawing>
-          </mc:Choice>
-          <mc:Fallback>
-            <w:pict>
-              <v:shape w14:anchorId="02226A42" id="Text Box 7" o:spid="_x0000_s1027" type="#_x0000_t202" style="position:absolute;left:0;text-align:left;margin-left:359.65pt;margin-top:-10.7pt;width:85.95pt;height:21.45pt;z-index:251668480;visibility:visible;mso-wrap-style:square;mso-width-percent:0;mso-height-percent:0;mso-wrap-distance-left:9pt;mso-wrap-distance-top:0;mso-wrap-distance-right:9pt;mso-wrap-distance-bottom:0;mso-position-horizontal:absolute;mso-position-horizontal-relative:text;mso-position-vertical:absolute;mso-position-vertical-relative:text;mso-width-percent:0;mso-height-percent:0;mso-width-relative:margin;mso-height-relative:margin;v-text-anchor:top" o:gfxdata="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" filled="f" stroked="f" strokeweight=".5pt">
-                <v:textbox>
-                  <w:txbxContent>
-                    <w:p>
-                      <w:pPr>
-                        <w:rPr>
-                          <w:lang w:val="en-GB"/>
-                        </w:rPr>
-                      </w:pPr>
-                      <w:r>
-                        <w:rPr>
-                          <w:lang w:val="en-GB"/>
-                        </w:rPr>
-                        <w:t>Sign in/Sign out</w:t>
-                      </w:r>
-                    </w:p>
-                  </w:txbxContent>
-                </v:textbox>
-              </v:shape>
-            </w:pict>
-          </mc:Fallback>
-        </mc:AlternateContent>
-      </w:r>
-      <w:r>
-        <w:rPr>
-          <w:noProof/>
-          <w:sz w:val="20"/>
-          <w:szCs w:val="20"/>
-        </w:rPr>
-        <mc:AlternateContent>
-          <mc:Choice Requires="wps">
-            <w:drawing>
-              <wp:anchor distT="0" distB="0" distL="114300" distR="114300" simplePos="0" relativeHeight="251664384" behindDoc="0" locked="0" layoutInCell="1" allowOverlap="1" wp14:anchorId="3CFDE38A" wp14:editId="131A2A31">
-                <wp:simplePos x="0" y="0"/>
-                <wp:positionH relativeFrom="column">
-                  <wp:posOffset>3417579</wp:posOffset>
-                </wp:positionH>
-                <wp:positionV relativeFrom="paragraph">
-                  <wp:posOffset>-120650</wp:posOffset>
-                </wp:positionV>
-                <wp:extent cx="600075" cy="272415"/>
-                <wp:effectExtent l="0" t="0" r="0" b="0"/>
-                <wp:wrapNone/>
-                <wp:docPr id="5" name="Text Box 5"/>
-                <wp:cNvGraphicFramePr/>
-                <a:graphic xmlns:a="http://schemas.openxmlformats.org/drawingml/2006/main">
-                  <a:graphicData uri="http://schemas.microsoft.com/office/word/2010/wordprocessingShape">
-                    <wps:wsp>
-                      <wps:cNvSpPr txBox="1"/>
-                      <wps:spPr>
-                        <a:xfrm>
-                          <a:off x="0" y="0"/>
-                          <a:ext cx="600075" cy="272415"/>
-                        </a:xfrm>
-                        <a:prstGeom prst="rect">
-                          <a:avLst/>
-                        </a:prstGeom>
-                        <a:noFill/>
-                        <a:ln w="6350">
-                          <a:noFill/>
-                        </a:ln>
-                      </wps:spPr>
-                      <wps:txbx>
-                        <w:txbxContent>
-                          <w:p>
-                            <w:pPr>
-                              <w:rPr>
-                                <w:lang w:val="en-GB"/>
-                              </w:rPr>
-                            </w:pPr>
-                            <w:r>
-                              <w:rPr>
-                                <w:lang w:val="en-GB"/>
-                              </w:rPr>
-                              <w:t>BLOG</w:t>
-                            </w:r>
-                          </w:p>
-                        </w:txbxContent>
-                      </wps:txbx>
-                      <wps:bodyPr rot="0" spcFirstLastPara="0" vertOverflow="overflow" horzOverflow="overflow" vert="horz" wrap="square" lIns="91440" tIns="45720" rIns="91440" bIns="45720" numCol="1" spcCol="0" rtlCol="0" fromWordArt="0" anchor="t" anchorCtr="0" forceAA="0" compatLnSpc="1">
-                        <a:prstTxWarp prst="textNoShape">
-                          <a:avLst/>
-                        </a:prstTxWarp>
-                        <a:noAutofit/>
-                      </wps:bodyPr>
-                    </wps:wsp>
-                  </a:graphicData>
-                </a:graphic>
-                <wp14:sizeRelH relativeFrom="margin">
-                  <wp14:pctWidth>0</wp14:pctWidth>
-                </wp14:sizeRelH>
-                <wp14:sizeRelV relativeFrom="margin">
-                  <wp14:pctHeight>0</wp14:pctHeight>
-                </wp14:sizeRelV>
-              </wp:anchor>
-            </w:drawing>
-          </mc:Choice>
-          <mc:Fallback>
-            <w:pict>
-              <v:shape w14:anchorId="3CFDE38A" id="Text Box 5" o:spid="_x0000_s1028" type="#_x0000_t202" style="position:absolute;left:0;text-align:left;margin-left:269.1pt;margin-top:-9.5pt;width:47.25pt;height:21.45pt;z-index:251664384;visibility:visible;mso-wrap-style:square;mso-width-percent:0;mso-height-percent:0;mso-wrap-distance-left:9pt;mso-wrap-distance-top:0;mso-wrap-distance-right:9pt;mso-wrap-distance-bottom:0;mso-position-horizontal:absolute;mso-position-horizontal-relative:text;mso-position-vertical:absolute;mso-position-vertical-relative:text;mso-width-percent:0;mso-height-percent:0;mso-width-relative:margin;mso-height-relative:margin;v-text-anchor:top" o:gfxdata="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" filled="f" stroked="f" strokeweight=".5pt">
-                <v:textbox>
-                  <w:txbxContent>
-                    <w:p>
-                      <w:pPr>
-                        <w:rPr>
-                          <w:lang w:val="en-GB"/>
-                        </w:rPr>
-                      </w:pPr>
-                      <w:r>
-                        <w:rPr>
-                          <w:lang w:val="en-GB"/>
-                        </w:rPr>
-                        <w:t>BLOG</w:t>
-                      </w:r>
-                    </w:p>
-                  </w:txbxContent>
-                </v:textbox>
-              </v:shape>
-            </w:pict>
-          </mc:Fallback>
-        </mc:AlternateContent>
-      </w:r>
-      <w:r>
-        <w:rPr>
-          <w:noProof/>
-          <w:sz w:val="20"/>
-          <w:szCs w:val="20"/>
-        </w:rPr>
-        <mc:AlternateContent>
-          <mc:Choice Requires="wps">
-            <w:drawing>
-              <wp:anchor distT="0" distB="0" distL="114300" distR="114300" simplePos="0" relativeHeight="251662336" behindDoc="0" locked="0" layoutInCell="1" allowOverlap="1" wp14:anchorId="5B280FD6" wp14:editId="11E8C109">
-                <wp:simplePos x="0" y="0"/>
-                <wp:positionH relativeFrom="column">
-                  <wp:posOffset>2812576</wp:posOffset>
-                </wp:positionH>
-                <wp:positionV relativeFrom="paragraph">
-                  <wp:posOffset>-122555</wp:posOffset>
-                </wp:positionV>
-                <wp:extent cx="600075" cy="272415"/>
-                <wp:effectExtent l="0" t="0" r="0" b="0"/>
-                <wp:wrapNone/>
-                <wp:docPr id="4" name="Text Box 4"/>
-                <wp:cNvGraphicFramePr/>
-                <a:graphic xmlns:a="http://schemas.openxmlformats.org/drawingml/2006/main">
-                  <a:graphicData uri="http://schemas.microsoft.com/office/word/2010/wordprocessingShape">
-                    <wps:wsp>
-                      <wps:cNvSpPr txBox="1"/>
-                      <wps:spPr>
-                        <a:xfrm>
-                          <a:off x="0" y="0"/>
-                          <a:ext cx="600075" cy="272415"/>
-                        </a:xfrm>
-                        <a:prstGeom prst="rect">
-                          <a:avLst/>
-                        </a:prstGeom>
-                        <a:noFill/>
-                        <a:ln w="6350">
-                          <a:noFill/>
-                        </a:ln>
-                      </wps:spPr>
-                      <wps:txbx>
-                        <w:txbxContent>
-                          <w:p>
-                            <w:pPr>
-                              <w:rPr>
-                                <w:lang w:val="en-GB"/>
-                              </w:rPr>
-                            </w:pPr>
-                            <w:r>
-                              <w:rPr>
-                                <w:lang w:val="en-GB"/>
-                              </w:rPr>
-                              <w:t>HOME</w:t>
-                            </w:r>
-                          </w:p>
-                        </w:txbxContent>
-                      </wps:txbx>
-                      <wps:bodyPr rot="0" spcFirstLastPara="0" vertOverflow="overflow" horzOverflow="overflow" vert="horz" wrap="square" lIns="91440" tIns="45720" rIns="91440" bIns="45720" numCol="1" spcCol="0" rtlCol="0" fromWordArt="0" anchor="t" anchorCtr="0" forceAA="0" compatLnSpc="1">
-                        <a:prstTxWarp prst="textNoShape">
-                          <a:avLst/>
-                        </a:prstTxWarp>
-                        <a:noAutofit/>
-                      </wps:bodyPr>
-                    </wps:wsp>
-                  </a:graphicData>
-                </a:graphic>
-                <wp14:sizeRelH relativeFrom="margin">
-                  <wp14:pctWidth>0</wp14:pctWidth>
-                </wp14:sizeRelH>
-                <wp14:sizeRelV relativeFrom="margin">
-                  <wp14:pctHeight>0</wp14:pctHeight>
-                </wp14:sizeRelV>
-              </wp:anchor>
-            </w:drawing>
-          </mc:Choice>
-          <mc:Fallback>
-            <w:pict>
-              <v:shape w14:anchorId="5B280FD6" id="Text Box 4" o:spid="_x0000_s1029" type="#_x0000_t202" style="position:absolute;left:0;text-align:left;margin-left:221.45pt;margin-top:-9.65pt;width:47.25pt;height:21.45pt;z-index:251662336;visibility:visible;mso-wrap-style:square;mso-width-percent:0;mso-height-percent:0;mso-wrap-distance-left:9pt;mso-wrap-distance-top:0;mso-wrap-distance-right:9pt;mso-wrap-distance-bottom:0;mso-position-horizontal:absolute;mso-position-horizontal-relative:text;mso-position-vertical:absolute;mso-position-vertical-relative:text;mso-width-percent:0;mso-height-percent:0;mso-width-relative:margin;mso-height-relative:margin;v-text-anchor:top" o:gfxdata="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" filled="f" stroked="f" strokeweight=".5pt">
-                <v:textbox>
-                  <w:txbxContent>
-                    <w:p>
-                      <w:pPr>
-                        <w:rPr>
-                          <w:lang w:val="en-GB"/>
-                        </w:rPr>
-                      </w:pPr>
-                      <w:r>
-                        <w:rPr>
-                          <w:lang w:val="en-GB"/>
-                        </w:rPr>
-                        <w:t>HOME</w:t>
-                      </w:r>
-                    </w:p>
-                  </w:txbxContent>
-                </v:textbox>
-              </v:shape>
-            </w:pict>
-          </mc:Fallback>
-        </mc:AlternateContent>
-      </w:r>
-      <w:r>
-        <w:rPr>
-          <w:noProof/>
-          <w:sz w:val="20"/>
-          <w:szCs w:val="20"/>
-        </w:rPr>
-        <mc:AlternateContent>
-          <mc:Choice Requires="wps">
-            <w:drawing>
-              <wp:anchor distT="0" distB="0" distL="114300" distR="114300" simplePos="0" relativeHeight="251661312" behindDoc="0" locked="0" layoutInCell="1" allowOverlap="1" wp14:anchorId="09EF44F0" wp14:editId="36B35AC7">
-                <wp:simplePos x="0" y="0"/>
-                <wp:positionH relativeFrom="column">
-                  <wp:posOffset>95534</wp:posOffset>
-                </wp:positionH>
-                <wp:positionV relativeFrom="paragraph">
-                  <wp:posOffset>-204716</wp:posOffset>
-                </wp:positionV>
-                <wp:extent cx="1180532" cy="409432"/>
-                <wp:effectExtent l="0" t="0" r="635" b="0"/>
-                <wp:wrapNone/>
-                <wp:docPr id="3" name="Rectangle: Rounded Corners 3"/>
-                <wp:cNvGraphicFramePr/>
-                <a:graphic xmlns:a="http://schemas.openxmlformats.org/drawingml/2006/main">
-                  <a:graphicData uri="http://schemas.microsoft.com/office/word/2010/wordprocessingShape">
-                    <wps:wsp>
-                      <wps:cNvSpPr/>
-                      <wps:spPr>
-                        <a:xfrm>
-                          <a:off x="0" y="0"/>
-                          <a:ext cx="1180532" cy="409432"/>
-                        </a:xfrm>
-                        <a:prstGeom prst="roundRect">
-                          <a:avLst/>
-                        </a:prstGeom>
-                        <a:solidFill>
-                          <a:schemeClr val="bg1"/>
-                        </a:solidFill>
-                        <a:ln>
-                          <a:noFill/>
-                        </a:ln>
-                      </wps:spPr>
-                      <wps:style>
-                        <a:lnRef idx="2">
-                          <a:schemeClr val="accent1">
-                            <a:shade val="15000"/>
-                          </a:schemeClr>
-                        </a:lnRef>
-                        <a:fillRef idx="1">
-                          <a:schemeClr val="accent1"/>
-                        </a:fillRef>
-                        <a:effectRef idx="0">
-                          <a:schemeClr val="accent1"/>
-                        </a:effectRef>
-                        <a:fontRef idx="minor">
-                          <a:schemeClr val="lt1"/>
-                        </a:fontRef>
-                      </wps:style>
-                      <wps:bodyPr rot="0" spcFirstLastPara="0" vertOverflow="overflow" horzOverflow="overflow" vert="horz" wrap="square" lIns="91440" tIns="45720" rIns="91440" bIns="45720" numCol="1" spcCol="0" rtlCol="0" fromWordArt="0" anchor="ctr" anchorCtr="0" forceAA="0" compatLnSpc="1">
-                        <a:prstTxWarp prst="textNoShape">
-                          <a:avLst/>
-                        </a:prstTxWarp>
-                        <a:noAutofit/>
-                      </wps:bodyPr>
-                    </wps:wsp>
-                  </a:graphicData>
-                </a:graphic>
-              </wp:anchor>
-            </w:drawing>
-          </mc:Choice>
-          <mc:Fallback>
-            <w:pict>
-              <v:roundrect w14:anchorId="57D9D5FC" id="Rectangle: Rounded Corners 3" o:spid="_x0000_s1026" style="position:absolute;margin-left:7.5pt;margin-top:-16.1pt;width:92.95pt;height:32.25pt;z-index:251661312;visibility:visible;mso-wrap-style:square;mso-wrap-distance-left:9pt;mso-wrap-distance-top:0;mso-wrap-distance-right:9pt;mso-wrap-distance-bottom:0;mso-position-horizontal:absolute;mso-position-horizontal-relative:text;mso-position-vertical:absolute;mso-position-vertical-relative:text;v-text-anchor:middle" arcsize="10923f" o:gfxdata="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" fillcolor="white [3212]" stroked="f" strokeweight="1pt">
-                <v:stroke joinstyle="miter"/>
-              </v:roundrect>
-            </w:pict>
-          </mc:Fallback>
-        </mc:AlternateContent>
+          <w:numId w:val="4"/>
+        </w:numPr>
+        <w:rPr>
+          <w:sz w:val="36"/>
+          <w:szCs w:val="36"/>
+        </w:rPr>
+      </w:pPr>
+      <w:r>
+        <w:rPr>
+          <w:sz w:val="36"/>
+          <w:szCs w:val="36"/>
+        </w:rPr>
+        <w:t>Every login and every attempt in freemium, show offer</w:t>
       </w:r>
     </w:p>
     <w:sectPr>
@@ -2235,7 +2136,7 @@
 </file>
 
 <file path=word/numbering.xml><?xml version="1.0" encoding="utf-8"?>
-<w:numbering xmlns:wpc="http://schemas.microsoft.com/office/word/2010/wordprocessingCanvas" xmlns:cx="http://schemas.microsoft.com/office/drawing/2014/chartex" xmlns:cx1="http://schemas.microsoft.com/office/drawing/2015/9/8/chartex" xmlns:cx2="http://schemas.microsoft.com/office/drawing/2015/10/21/chartex" xmlns:cx3="http://schemas.microsoft.com/office/drawing/2016/5/9/chartex" xmlns:cx4="http://schemas.microsoft.com/office/drawing/2016/5/10/chartex" xmlns:cx5="http://schemas.microsoft.com/office/drawing/2016/5/11/chartex" xmlns:cx6="http://schemas.microsoft.com/office/drawing/2016/5/12/chartex" xmlns:cx7="http://schemas.microsoft.com/office/drawing/2016/5/13/chartex" xmlns:cx8="http://schemas.microsoft.com/office/drawing/2016/5/14/chartex" xmlns:mc="http://schemas.openxmlformats.org/markup-compatibility/2006" xmlns:aink="http://schemas.microsoft.com/office/drawing/2016/ink" xmlns:am3d="http://schemas.microsoft.com/office/drawing/2017/model3d" xmlns:o="urn:schemas-microsoft-com:office:office" xmlns:oel="http://schemas.microsoft.com/office/2019/extlst" xmlns:r="http://schemas.openxmlformats.org/officeDocument/2006/relationships" xmlns:m="http://schemas.openxmlformats.org/officeDocument/2006/math" xmlns:v="urn:schemas-microsoft-com:vml" xmlns:wp14="http://schemas.microsoft.com/office/word/2010/wordprocessingDrawing" xmlns:wp="http://schemas.openxmlformats.org/drawingml/2006/wordprocessingDrawing" xmlns:w10="urn:schemas-microsoft-com:office:word" xmlns:w="http://schemas.openxmlformats.org/wordprocessingml/2006/main" xmlns:w14="http://schemas.microsoft.com/office/word/2010/wordml" xmlns:w15="http://schemas.microsoft.com/office/word/2012/wordml" xmlns:w16cex="http://schemas.microsoft.com/office/word/2018/wordml/cex" xmlns:w16cid="http://schemas.microsoft.com/office/word/2016/wordml/cid" xmlns:w16="http://schemas.microsoft.com/office/word/2018/wordml" xmlns:w16sdtdh="http://schemas.microsoft.com/office/word/2020/wordml/sdtdatahash" xmlns:w16se="http://schemas.microsoft.com/office/word/2015/wordml/symex" xmlns:wpg="http://schemas.microsoft.com/office/word/2010/wordprocessingGroup" xmlns:wpi="http://schemas.microsoft.com/office/word/2010/wordprocessingInk" xmlns:wne="http://schemas.microsoft.com/office/word/2006/wordml" xmlns:wps="http://schemas.microsoft.com/office/word/2010/wordprocessingShape" mc:Ignorable="w14 w15 w16se w16cid w16 w16cex w16sdtdh wp14">
+<w:numbering xmlns:wpc="http://schemas.microsoft.com/office/word/2010/wordprocessingCanvas" xmlns:cx="http://schemas.microsoft.com/office/drawing/2014/chartex" xmlns:cx1="http://schemas.microsoft.com/office/drawing/2015/9/8/chartex" xmlns:cx2="http://schemas.microsoft.com/office/drawing/2015/10/21/chartex" xmlns:cx3="http://schemas.microsoft.com/office/drawing/2016/5/9/chartex" xmlns:cx4="http://schemas.microsoft.com/office/drawing/2016/5/10/chartex" xmlns:cx5="http://schemas.microsoft.com/office/drawing/2016/5/11/chartex" xmlns:cx6="http://schemas.microsoft.com/office/drawing/2016/5/12/chartex" xmlns:cx7="http://schemas.microsoft.com/office/drawing/2016/5/13/chartex" xmlns:cx8="http://schemas.microsoft.com/office/drawing/2016/5/14/chartex" xmlns:mc="http://schemas.openxmlformats.org/markup-compatibility/2006" xmlns:aink="http://schemas.microsoft.com/office/drawing/2016/ink" xmlns:am3d="http://schemas.microsoft.com/office/drawing/2017/model3d" xmlns:o="urn:schemas-microsoft-com:office:office" xmlns:oel="http://schemas.microsoft.com/office/2019/extlst" xmlns:r="http://schemas.openxmlformats.org/officeDocument/2006/relationships" xmlns:m="http://schemas.openxmlformats.org/officeDocument/2006/math" xmlns:v="urn:schemas-microsoft-com:vml" xmlns:wp14="http://schemas.microsoft.com/office/word/2010/wordprocessingDrawing" xmlns:wp="http://schemas.openxmlformats.org/drawingml/2006/wordprocessingDrawing" xmlns:w10="urn:schemas-microsoft-com:office:word" xmlns:w="http://schemas.openxmlformats.org/wordprocessingml/2006/main" xmlns:w14="http://schemas.microsoft.com/office/word/2010/wordml" xmlns:w15="http://schemas.microsoft.com/office/word/2012/wordml" xmlns:w16cex="http://schemas.microsoft.com/office/word/2018/wordml/cex" xmlns:w16cid="http://schemas.microsoft.com/office/word/2016/wordml/cid" xmlns:w16="http://schemas.microsoft.com/office/word/2018/wordml" xmlns:w16du="http://schemas.microsoft.com/office/word/2023/wordml/word16du" xmlns:w16sdtdh="http://schemas.microsoft.com/office/word/2020/wordml/sdtdatahash" xmlns:w16se="http://schemas.microsoft.com/office/word/2015/wordml/symex" xmlns:wpg="http://schemas.microsoft.com/office/word/2010/wordprocessingGroup" xmlns:wpi="http://schemas.microsoft.com/office/word/2010/wordprocessingInk" xmlns:wne="http://schemas.microsoft.com/office/word/2006/wordml" xmlns:wps="http://schemas.microsoft.com/office/word/2010/wordprocessingShape" mc:Ignorable="w14 w15 w16se w16cid w16 w16cex w16sdtdh w16du wp14">
   <w:abstractNum w:abstractNumId="0" w15:restartNumberingAfterBreak="0">
     <w:nsid w:val="18FF245E"/>
     <w:multiLevelType w:val="hybridMultilevel"/>
@@ -2326,6 +2227,208 @@
     </w:lvl>
   </w:abstractNum>
   <w:abstractNum w:abstractNumId="1" w15:restartNumberingAfterBreak="0">
+    <w:nsid w:val="29432A19"/>
+    <w:multiLevelType w:val="hybridMultilevel"/>
+    <w:tmpl w:val="7B7CD5F2"/>
+    <w:lvl w:ilvl="0" w:tplc="04090001">
+      <w:start w:val="1"/>
+      <w:numFmt w:val="bullet"/>
+      <w:lvlText w:val=""/>
+      <w:lvlJc w:val="left"/>
+      <w:pPr>
+        <w:ind w:left="720" w:hanging="360"/>
+      </w:pPr>
+      <w:rPr>
+        <w:rFonts w:ascii="Symbol" w:hAnsi="Symbol" w:hint="default"/>
+      </w:rPr>
+    </w:lvl>
+    <w:lvl w:ilvl="1" w:tplc="04090003">
+      <w:start w:val="1"/>
+      <w:numFmt w:val="bullet"/>
+      <w:lvlText w:val="o"/>
+      <w:lvlJc w:val="left"/>
+      <w:pPr>
+        <w:ind w:left="1440" w:hanging="360"/>
+      </w:pPr>
+      <w:rPr>
+        <w:rFonts w:ascii="Courier New" w:hAnsi="Courier New" w:cs="Courier New" w:hint="default"/>
+      </w:rPr>
+    </w:lvl>
+    <w:lvl w:ilvl="2" w:tplc="04090005" w:tentative="1">
+      <w:start w:val="1"/>
+      <w:numFmt w:val="bullet"/>
+      <w:lvlText w:val=""/>
+      <w:lvlJc w:val="left"/>
+      <w:pPr>
+        <w:ind w:left="2160" w:hanging="360"/>
+      </w:pPr>
+      <w:rPr>
+        <w:rFonts w:ascii="Wingdings" w:hAnsi="Wingdings" w:hint="default"/>
+      </w:rPr>
+    </w:lvl>
+    <w:lvl w:ilvl="3" w:tplc="04090001" w:tentative="1">
+      <w:start w:val="1"/>
+      <w:numFmt w:val="bullet"/>
+      <w:lvlText w:val=""/>
+      <w:lvlJc w:val="left"/>
+      <w:pPr>
+        <w:ind w:left="2880" w:hanging="360"/>
+      </w:pPr>
+      <w:rPr>
+        <w:rFonts w:ascii="Symbol" w:hAnsi="Symbol" w:hint="default"/>
+      </w:rPr>
+    </w:lvl>
+    <w:lvl w:ilvl="4" w:tplc="04090003" w:tentative="1">
+      <w:start w:val="1"/>
+      <w:numFmt w:val="bullet"/>
+      <w:lvlText w:val="o"/>
+      <w:lvlJc w:val="left"/>
+      <w:pPr>
+        <w:ind w:left="3600" w:hanging="360"/>
+      </w:pPr>
+      <w:rPr>
+        <w:rFonts w:ascii="Courier New" w:hAnsi="Courier New" w:cs="Courier New" w:hint="default"/>
+      </w:rPr>
+    </w:lvl>
+    <w:lvl w:ilvl="5" w:tplc="04090005" w:tentative="1">
+      <w:start w:val="1"/>
+      <w:numFmt w:val="bullet"/>
+      <w:lvlText w:val=""/>
+      <w:lvlJc w:val="left"/>
+      <w:pPr>
+        <w:ind w:left="4320" w:hanging="360"/>
+      </w:pPr>
+      <w:rPr>
+        <w:rFonts w:ascii="Wingdings" w:hAnsi="Wingdings" w:hint="default"/>
+      </w:rPr>
+    </w:lvl>
+    <w:lvl w:ilvl="6" w:tplc="04090001" w:tentative="1">
+      <w:start w:val="1"/>
+      <w:numFmt w:val="bullet"/>
+      <w:lvlText w:val=""/>
+      <w:lvlJc w:val="left"/>
+      <w:pPr>
+        <w:ind w:left="5040" w:hanging="360"/>
+      </w:pPr>
+      <w:rPr>
+        <w:rFonts w:ascii="Symbol" w:hAnsi="Symbol" w:hint="default"/>
+      </w:rPr>
+    </w:lvl>
+    <w:lvl w:ilvl="7" w:tplc="04090003" w:tentative="1">
+      <w:start w:val="1"/>
+      <w:numFmt w:val="bullet"/>
+      <w:lvlText w:val="o"/>
+      <w:lvlJc w:val="left"/>
+      <w:pPr>
+        <w:ind w:left="5760" w:hanging="360"/>
+      </w:pPr>
+      <w:rPr>
+        <w:rFonts w:ascii="Courier New" w:hAnsi="Courier New" w:cs="Courier New" w:hint="default"/>
+      </w:rPr>
+    </w:lvl>
+    <w:lvl w:ilvl="8" w:tplc="04090005" w:tentative="1">
+      <w:start w:val="1"/>
+      <w:numFmt w:val="bullet"/>
+      <w:lvlText w:val=""/>
+      <w:lvlJc w:val="left"/>
+      <w:pPr>
+        <w:ind w:left="6480" w:hanging="360"/>
+      </w:pPr>
+      <w:rPr>
+        <w:rFonts w:ascii="Wingdings" w:hAnsi="Wingdings" w:hint="default"/>
+      </w:rPr>
+    </w:lvl>
+  </w:abstractNum>
+  <w:abstractNum w:abstractNumId="2" w15:restartNumberingAfterBreak="0">
+    <w:nsid w:val="56AF38F0"/>
+    <w:multiLevelType w:val="hybridMultilevel"/>
+    <w:tmpl w:val="906E705C"/>
+    <w:lvl w:ilvl="0" w:tplc="0409000F">
+      <w:start w:val="1"/>
+      <w:numFmt w:val="decimal"/>
+      <w:lvlText w:val="%1."/>
+      <w:lvlJc w:val="left"/>
+      <w:pPr>
+        <w:ind w:left="720" w:hanging="360"/>
+      </w:pPr>
+      <w:rPr>
+        <w:rFonts w:hint="default"/>
+      </w:rPr>
+    </w:lvl>
+    <w:lvl w:ilvl="1" w:tplc="04090019">
+      <w:start w:val="1"/>
+      <w:numFmt w:val="lowerLetter"/>
+      <w:lvlText w:val="%2."/>
+      <w:lvlJc w:val="left"/>
+      <w:pPr>
+        <w:ind w:left="1440" w:hanging="360"/>
+      </w:pPr>
+    </w:lvl>
+    <w:lvl w:ilvl="2" w:tplc="0409001B" w:tentative="1">
+      <w:start w:val="1"/>
+      <w:numFmt w:val="lowerRoman"/>
+      <w:lvlText w:val="%3."/>
+      <w:lvlJc w:val="right"/>
+      <w:pPr>
+        <w:ind w:left="2160" w:hanging="180"/>
+      </w:pPr>
+    </w:lvl>
+    <w:lvl w:ilvl="3" w:tplc="0409000F" w:tentative="1">
+      <w:start w:val="1"/>
+      <w:numFmt w:val="decimal"/>
+      <w:lvlText w:val="%4."/>
+      <w:lvlJc w:val="left"/>
+      <w:pPr>
+        <w:ind w:left="2880" w:hanging="360"/>
+      </w:pPr>
+    </w:lvl>
+    <w:lvl w:ilvl="4" w:tplc="04090019" w:tentative="1">
+      <w:start w:val="1"/>
+      <w:numFmt w:val="lowerLetter"/>
+      <w:lvlText w:val="%5."/>
+      <w:lvlJc w:val="left"/>
+      <w:pPr>
+        <w:ind w:left="3600" w:hanging="360"/>
+      </w:pPr>
+    </w:lvl>
+    <w:lvl w:ilvl="5" w:tplc="0409001B" w:tentative="1">
+      <w:start w:val="1"/>
+      <w:numFmt w:val="lowerRoman"/>
+      <w:lvlText w:val="%6."/>
+      <w:lvlJc w:val="right"/>
+      <w:pPr>
+        <w:ind w:left="4320" w:hanging="180"/>
+      </w:pPr>
+    </w:lvl>
+    <w:lvl w:ilvl="6" w:tplc="0409000F" w:tentative="1">
+      <w:start w:val="1"/>
+      <w:numFmt w:val="decimal"/>
+      <w:lvlText w:val="%7."/>
+      <w:lvlJc w:val="left"/>
+      <w:pPr>
+        <w:ind w:left="5040" w:hanging="360"/>
+      </w:pPr>
+    </w:lvl>
+    <w:lvl w:ilvl="7" w:tplc="04090019" w:tentative="1">
+      <w:start w:val="1"/>
+      <w:numFmt w:val="lowerLetter"/>
+      <w:lvlText w:val="%8."/>
+      <w:lvlJc w:val="left"/>
+      <w:pPr>
+        <w:ind w:left="5760" w:hanging="360"/>
+      </w:pPr>
+    </w:lvl>
+    <w:lvl w:ilvl="8" w:tplc="0409001B" w:tentative="1">
+      <w:start w:val="1"/>
+      <w:numFmt w:val="lowerRoman"/>
+      <w:lvlText w:val="%9."/>
+      <w:lvlJc w:val="right"/>
+      <w:pPr>
+        <w:ind w:left="6480" w:hanging="180"/>
+      </w:pPr>
+    </w:lvl>
+  </w:abstractNum>
+  <w:abstractNum w:abstractNumId="3" w15:restartNumberingAfterBreak="0">
     <w:nsid w:val="70996CD0"/>
     <w:multiLevelType w:val="hybridMultilevel"/>
     <w:tmpl w:val="905230DC"/>
@@ -2438,17 +2541,139 @@
       </w:rPr>
     </w:lvl>
   </w:abstractNum>
+  <w:abstractNum w:abstractNumId="4" w15:restartNumberingAfterBreak="0">
+    <w:nsid w:val="70B351AB"/>
+    <w:multiLevelType w:val="hybridMultilevel"/>
+    <w:tmpl w:val="9F62EB0E"/>
+    <w:lvl w:ilvl="0" w:tplc="04090001">
+      <w:start w:val="1"/>
+      <w:numFmt w:val="bullet"/>
+      <w:lvlText w:val=""/>
+      <w:lvlJc w:val="left"/>
+      <w:pPr>
+        <w:ind w:left="720" w:hanging="360"/>
+      </w:pPr>
+      <w:rPr>
+        <w:rFonts w:ascii="Symbol" w:hAnsi="Symbol" w:hint="default"/>
+      </w:rPr>
+    </w:lvl>
+    <w:lvl w:ilvl="1" w:tplc="04090003" w:tentative="1">
+      <w:start w:val="1"/>
+      <w:numFmt w:val="bullet"/>
+      <w:lvlText w:val="o"/>
+      <w:lvlJc w:val="left"/>
+      <w:pPr>
+        <w:ind w:left="1440" w:hanging="360"/>
+      </w:pPr>
+      <w:rPr>
+        <w:rFonts w:ascii="Courier New" w:hAnsi="Courier New" w:cs="Courier New" w:hint="default"/>
+      </w:rPr>
+    </w:lvl>
+    <w:lvl w:ilvl="2" w:tplc="04090005" w:tentative="1">
+      <w:start w:val="1"/>
+      <w:numFmt w:val="bullet"/>
+      <w:lvlText w:val=""/>
+      <w:lvlJc w:val="left"/>
+      <w:pPr>
+        <w:ind w:left="2160" w:hanging="360"/>
+      </w:pPr>
+      <w:rPr>
+        <w:rFonts w:ascii="Wingdings" w:hAnsi="Wingdings" w:hint="default"/>
+      </w:rPr>
+    </w:lvl>
+    <w:lvl w:ilvl="3" w:tplc="04090001" w:tentative="1">
+      <w:start w:val="1"/>
+      <w:numFmt w:val="bullet"/>
+      <w:lvlText w:val=""/>
+      <w:lvlJc w:val="left"/>
+      <w:pPr>
+        <w:ind w:left="2880" w:hanging="360"/>
+      </w:pPr>
+      <w:rPr>
+        <w:rFonts w:ascii="Symbol" w:hAnsi="Symbol" w:hint="default"/>
+      </w:rPr>
+    </w:lvl>
+    <w:lvl w:ilvl="4" w:tplc="04090003" w:tentative="1">
+      <w:start w:val="1"/>
+      <w:numFmt w:val="bullet"/>
+      <w:lvlText w:val="o"/>
+      <w:lvlJc w:val="left"/>
+      <w:pPr>
+        <w:ind w:left="3600" w:hanging="360"/>
+      </w:pPr>
+      <w:rPr>
+        <w:rFonts w:ascii="Courier New" w:hAnsi="Courier New" w:cs="Courier New" w:hint="default"/>
+      </w:rPr>
+    </w:lvl>
+    <w:lvl w:ilvl="5" w:tplc="04090005" w:tentative="1">
+      <w:start w:val="1"/>
+      <w:numFmt w:val="bullet"/>
+      <w:lvlText w:val=""/>
+      <w:lvlJc w:val="left"/>
+      <w:pPr>
+        <w:ind w:left="4320" w:hanging="360"/>
+      </w:pPr>
+      <w:rPr>
+        <w:rFonts w:ascii="Wingdings" w:hAnsi="Wingdings" w:hint="default"/>
+      </w:rPr>
+    </w:lvl>
+    <w:lvl w:ilvl="6" w:tplc="04090001" w:tentative="1">
+      <w:start w:val="1"/>
+      <w:numFmt w:val="bullet"/>
+      <w:lvlText w:val=""/>
+      <w:lvlJc w:val="left"/>
+      <w:pPr>
+        <w:ind w:left="5040" w:hanging="360"/>
+      </w:pPr>
+      <w:rPr>
+        <w:rFonts w:ascii="Symbol" w:hAnsi="Symbol" w:hint="default"/>
+      </w:rPr>
+    </w:lvl>
+    <w:lvl w:ilvl="7" w:tplc="04090003" w:tentative="1">
+      <w:start w:val="1"/>
+      <w:numFmt w:val="bullet"/>
+      <w:lvlText w:val="o"/>
+      <w:lvlJc w:val="left"/>
+      <w:pPr>
+        <w:ind w:left="5760" w:hanging="360"/>
+      </w:pPr>
+      <w:rPr>
+        <w:rFonts w:ascii="Courier New" w:hAnsi="Courier New" w:cs="Courier New" w:hint="default"/>
+      </w:rPr>
+    </w:lvl>
+    <w:lvl w:ilvl="8" w:tplc="04090005" w:tentative="1">
+      <w:start w:val="1"/>
+      <w:numFmt w:val="bullet"/>
+      <w:lvlText w:val=""/>
+      <w:lvlJc w:val="left"/>
+      <w:pPr>
+        <w:ind w:left="6480" w:hanging="360"/>
+      </w:pPr>
+      <w:rPr>
+        <w:rFonts w:ascii="Wingdings" w:hAnsi="Wingdings" w:hint="default"/>
+      </w:rPr>
+    </w:lvl>
+  </w:abstractNum>
   <w:num w:numId="1" w16cid:durableId="2070571214">
-    <w:abstractNumId w:val="1"/>
+    <w:abstractNumId w:val="3"/>
   </w:num>
   <w:num w:numId="2" w16cid:durableId="1402826173">
     <w:abstractNumId w:val="0"/>
+  </w:num>
+  <w:num w:numId="3" w16cid:durableId="880243354">
+    <w:abstractNumId w:val="2"/>
+  </w:num>
+  <w:num w:numId="4" w16cid:durableId="1196774454">
+    <w:abstractNumId w:val="4"/>
+  </w:num>
+  <w:num w:numId="5" w16cid:durableId="1789279133">
+    <w:abstractNumId w:val="1"/>
   </w:num>
 </w:numbering>
 </file>
 
 <file path=word/styles.xml><?xml version="1.0" encoding="utf-8"?>
-<w:styles xmlns:mc="http://schemas.openxmlformats.org/markup-compatibility/2006" xmlns:r="http://schemas.openxmlformats.org/officeDocument/2006/relationships" xmlns:w="http://schemas.openxmlformats.org/wordprocessingml/2006/main" xmlns:w14="http://schemas.microsoft.com/office/word/2010/wordml" xmlns:w15="http://schemas.microsoft.com/office/word/2012/wordml" xmlns:w16cex="http://schemas.microsoft.com/office/word/2018/wordml/cex" xmlns:w16cid="http://schemas.microsoft.com/office/word/2016/wordml/cid" xmlns:w16="http://schemas.microsoft.com/office/word/2018/wordml" xmlns:w16sdtdh="http://schemas.microsoft.com/office/word/2020/wordml/sdtdatahash" xmlns:w16se="http://schemas.microsoft.com/office/word/2015/wordml/symex" mc:Ignorable="w14 w15 w16se w16cid w16 w16cex w16sdtdh">
+<w:styles xmlns:mc="http://schemas.openxmlformats.org/markup-compatibility/2006" xmlns:r="http://schemas.openxmlformats.org/officeDocument/2006/relationships" xmlns:w="http://schemas.openxmlformats.org/wordprocessingml/2006/main" xmlns:w14="http://schemas.microsoft.com/office/word/2010/wordml" xmlns:w15="http://schemas.microsoft.com/office/word/2012/wordml" xmlns:w16cex="http://schemas.microsoft.com/office/word/2018/wordml/cex" xmlns:w16cid="http://schemas.microsoft.com/office/word/2016/wordml/cid" xmlns:w16="http://schemas.microsoft.com/office/word/2018/wordml" xmlns:w16du="http://schemas.microsoft.com/office/word/2023/wordml/word16du" xmlns:w16sdtdh="http://schemas.microsoft.com/office/word/2020/wordml/sdtdatahash" xmlns:w16se="http://schemas.microsoft.com/office/word/2015/wordml/symex" mc:Ignorable="w14 w15 w16se w16cid w16 w16cex w16sdtdh w16du">
   <w:docDefaults>
     <w:rPrDefault>
       <w:rPr>

</xml_diff>